<commit_message>
Adição dos capítulos Segurança e Estrutura do Sistema para o PDVWpfTottal e o VendasMobile, porém falta a implementação só foi feita no PdvWpfTottal.
</commit_message>
<xml_diff>
--- a/CooperTs/Documentação PdvWpfTottal.docx
+++ b/CooperTs/Documentação PdvWpfTottal.docx
@@ -46,7 +46,7 @@
     <w:p>
       <w:pPr>
         <w:sectPr>
-          <w:headerReference w:type="default" r:id="rId5"/>
+          <w:headerReference w:type="default" r:id="rId7"/>
           <w:pgSz w:w="11906" w:h="16838" w:code="9"/>
           <w:pgMar w:top="1418" w:right="1418" w:bottom="1418" w:left="1418" w:header="680" w:footer="680" w:gutter="0"/>
           <w:cols w:space="720"/>
@@ -63,17 +63,17 @@
         <w:t>Conteúdo</w:t>
       </w:r>
     </w:p>
+    <w:bookmarkStart w:id="0" w:name="_GoBack"/>
+    <w:bookmarkEnd w:id="0"/>
     <w:p>
       <w:pPr>
         <w:pStyle w:val="TOC1"/>
-        <w:tabs>
-          <w:tab w:val="left" w:pos="480"/>
-        </w:tabs>
-        <w:rPr>
+        <w:rPr>
+          <w:rFonts w:asciiTheme="minorHAnsi" w:eastAsiaTheme="minorEastAsia" w:hAnsiTheme="minorHAnsi" w:cstheme="minorBidi"/>
           <w:b w:val="0"/>
           <w:caps w:val="0"/>
-          <w:sz w:val="24"/>
-          <w:szCs w:val="24"/>
+          <w:sz w:val="22"/>
+          <w:szCs w:val="22"/>
         </w:rPr>
       </w:pPr>
       <w:r>
@@ -85,27 +85,26 @@
       <w:r>
         <w:fldChar w:fldCharType="separate"/>
       </w:r>
-      <w:hyperlink w:anchor="_Toc35261013" w:history="1">
+      <w:hyperlink w:anchor="_Toc433199317" w:history="1">
         <w:r>
           <w:rPr>
             <w:rStyle w:val="Hyperlink"/>
-            <w:szCs w:val="28"/>
           </w:rPr>
           <w:t>1.</w:t>
         </w:r>
         <w:r>
           <w:rPr>
+            <w:rFonts w:asciiTheme="minorHAnsi" w:eastAsiaTheme="minorEastAsia" w:hAnsiTheme="minorHAnsi" w:cstheme="minorBidi"/>
             <w:b w:val="0"/>
             <w:caps w:val="0"/>
-            <w:sz w:val="24"/>
-            <w:szCs w:val="24"/>
+            <w:sz w:val="22"/>
+            <w:szCs w:val="22"/>
           </w:rPr>
           <w:tab/>
         </w:r>
         <w:r>
           <w:rPr>
             <w:rStyle w:val="Hyperlink"/>
-            <w:szCs w:val="28"/>
           </w:rPr>
           <w:t>Introdução</w:t>
         </w:r>
@@ -125,7 +124,12 @@
           <w:rPr>
             <w:webHidden/>
           </w:rPr>
-          <w:instrText xml:space="preserve"> PAGEREF _Toc35261013 \h </w:instrText>
+          <w:instrText xml:space="preserve"> PAGEREF _Toc433199317 \h </w:instrText>
+        </w:r>
+        <w:r>
+          <w:rPr>
+            <w:webHidden/>
+          </w:rPr>
         </w:r>
         <w:r>
           <w:rPr>
@@ -137,7 +141,7 @@
           <w:rPr>
             <w:webHidden/>
           </w:rPr>
-          <w:t>4</w:t>
+          <w:t>3</w:t>
         </w:r>
         <w:r>
           <w:rPr>
@@ -150,37 +154,34 @@
     <w:p>
       <w:pPr>
         <w:pStyle w:val="TOC1"/>
-        <w:tabs>
-          <w:tab w:val="left" w:pos="480"/>
-        </w:tabs>
-        <w:rPr>
+        <w:rPr>
+          <w:rFonts w:asciiTheme="minorHAnsi" w:eastAsiaTheme="minorEastAsia" w:hAnsiTheme="minorHAnsi" w:cstheme="minorBidi"/>
           <w:b w:val="0"/>
           <w:caps w:val="0"/>
-          <w:sz w:val="24"/>
-          <w:szCs w:val="24"/>
-        </w:rPr>
-      </w:pPr>
-      <w:hyperlink w:anchor="_Toc35261018" w:history="1">
+          <w:sz w:val="22"/>
+          <w:szCs w:val="22"/>
+        </w:rPr>
+      </w:pPr>
+      <w:hyperlink w:anchor="_Toc433199318" w:history="1">
         <w:r>
           <w:rPr>
             <w:rStyle w:val="Hyperlink"/>
-            <w:szCs w:val="28"/>
           </w:rPr>
           <w:t>2.</w:t>
         </w:r>
         <w:r>
           <w:rPr>
+            <w:rFonts w:asciiTheme="minorHAnsi" w:eastAsiaTheme="minorEastAsia" w:hAnsiTheme="minorHAnsi" w:cstheme="minorBidi"/>
             <w:b w:val="0"/>
             <w:caps w:val="0"/>
-            <w:sz w:val="24"/>
-            <w:szCs w:val="24"/>
+            <w:sz w:val="22"/>
+            <w:szCs w:val="22"/>
           </w:rPr>
           <w:tab/>
         </w:r>
         <w:r>
           <w:rPr>
             <w:rStyle w:val="Hyperlink"/>
-            <w:szCs w:val="28"/>
           </w:rPr>
           <w:t>Descrição geral do sistema</w:t>
         </w:r>
@@ -200,7 +201,12 @@
           <w:rPr>
             <w:webHidden/>
           </w:rPr>
-          <w:instrText xml:space="preserve"> PAGEREF _Toc35261018 \h </w:instrText>
+          <w:instrText xml:space="preserve"> PAGEREF _Toc433199318 \h </w:instrText>
+        </w:r>
+        <w:r>
+          <w:rPr>
+            <w:webHidden/>
+          </w:rPr>
         </w:r>
         <w:r>
           <w:rPr>
@@ -212,7 +218,7 @@
           <w:rPr>
             <w:webHidden/>
           </w:rPr>
-          <w:t>5</w:t>
+          <w:t>3</w:t>
         </w:r>
         <w:r>
           <w:rPr>
@@ -226,32 +232,41 @@
       <w:pPr>
         <w:pStyle w:val="TOC2"/>
         <w:tabs>
-          <w:tab w:val="left" w:pos="960"/>
+          <w:tab w:val="left" w:pos="880"/>
           <w:tab w:val="right" w:leader="dot" w:pos="9060"/>
         </w:tabs>
         <w:rPr>
-          <w:rStyle w:val="Hyperlink"/>
+          <w:rFonts w:asciiTheme="minorHAnsi" w:eastAsiaTheme="minorEastAsia" w:hAnsiTheme="minorHAnsi" w:cstheme="minorBidi"/>
+          <w:smallCaps w:val="0"/>
           <w:noProof/>
-        </w:rPr>
-      </w:pPr>
-      <w:hyperlink w:anchor="_Toc35261019" w:history="1">
+          <w:sz w:val="22"/>
+          <w:szCs w:val="22"/>
+        </w:rPr>
+      </w:pPr>
+      <w:hyperlink w:anchor="_Toc433199319" w:history="1">
         <w:r>
           <w:rPr>
             <w:rStyle w:val="Hyperlink"/>
             <w:noProof/>
-            <w:szCs w:val="26"/>
           </w:rPr>
           <w:t>2.1</w:t>
         </w:r>
         <w:r>
           <w:rPr>
+            <w:rFonts w:asciiTheme="minorHAnsi" w:eastAsiaTheme="minorEastAsia" w:hAnsiTheme="minorHAnsi" w:cstheme="minorBidi"/>
             <w:smallCaps w:val="0"/>
             <w:noProof/>
-            <w:sz w:val="24"/>
-            <w:szCs w:val="24"/>
+            <w:sz w:val="22"/>
+            <w:szCs w:val="22"/>
           </w:rPr>
           <w:tab/>
-          <w:t>O que é o sistema?</w:t>
+        </w:r>
+        <w:r>
+          <w:rPr>
+            <w:rStyle w:val="Hyperlink"/>
+            <w:noProof/>
+          </w:rPr>
+          <w:t>O que é o Sistema?</w:t>
         </w:r>
         <w:r>
           <w:rPr>
@@ -272,11 +287,12 @@
             <w:noProof/>
             <w:webHidden/>
           </w:rPr>
-          <w:instrText xml:space="preserve"> PAGEREF _Toc35261019 \h </w:instrText>
-        </w:r>
-        <w:r>
-          <w:rPr>
-            <w:noProof/>
+          <w:instrText xml:space="preserve"> PAGEREF _Toc433199319 \h </w:instrText>
+        </w:r>
+        <w:r>
+          <w:rPr>
+            <w:noProof/>
+            <w:webHidden/>
           </w:rPr>
         </w:r>
         <w:r>
@@ -291,7 +307,7 @@
             <w:noProof/>
             <w:webHidden/>
           </w:rPr>
-          <w:t>5</w:t>
+          <w:t>3</w:t>
         </w:r>
         <w:r>
           <w:rPr>
@@ -306,31 +322,32 @@
       <w:pPr>
         <w:pStyle w:val="TOC2"/>
         <w:tabs>
-          <w:tab w:val="left" w:pos="960"/>
+          <w:tab w:val="left" w:pos="880"/>
           <w:tab w:val="right" w:leader="dot" w:pos="9060"/>
         </w:tabs>
         <w:rPr>
+          <w:rFonts w:asciiTheme="minorHAnsi" w:eastAsiaTheme="minorEastAsia" w:hAnsiTheme="minorHAnsi" w:cstheme="minorBidi"/>
           <w:smallCaps w:val="0"/>
           <w:noProof/>
-          <w:sz w:val="24"/>
-          <w:szCs w:val="24"/>
-        </w:rPr>
-      </w:pPr>
-      <w:hyperlink w:anchor="_Toc35261019" w:history="1">
+          <w:sz w:val="22"/>
+          <w:szCs w:val="22"/>
+        </w:rPr>
+      </w:pPr>
+      <w:hyperlink w:anchor="_Toc433199320" w:history="1">
         <w:r>
           <w:rPr>
             <w:rStyle w:val="Hyperlink"/>
             <w:noProof/>
-            <w:szCs w:val="26"/>
           </w:rPr>
           <w:t>2.2</w:t>
         </w:r>
         <w:r>
           <w:rPr>
+            <w:rFonts w:asciiTheme="minorHAnsi" w:eastAsiaTheme="minorEastAsia" w:hAnsiTheme="minorHAnsi" w:cstheme="minorBidi"/>
             <w:smallCaps w:val="0"/>
             <w:noProof/>
-            <w:sz w:val="24"/>
-            <w:szCs w:val="24"/>
+            <w:sz w:val="22"/>
+            <w:szCs w:val="22"/>
           </w:rPr>
           <w:tab/>
         </w:r>
@@ -338,9 +355,8 @@
           <w:rPr>
             <w:rStyle w:val="Hyperlink"/>
             <w:noProof/>
-            <w:szCs w:val="26"/>
-          </w:rPr>
-          <w:t>Tecnologias e programas utilizados</w:t>
+          </w:rPr>
+          <w:t>Tecnologias e Programas utilizados</w:t>
         </w:r>
         <w:r>
           <w:rPr>
@@ -361,11 +377,12 @@
             <w:noProof/>
             <w:webHidden/>
           </w:rPr>
-          <w:instrText xml:space="preserve"> PAGEREF _Toc35261019 \h </w:instrText>
-        </w:r>
-        <w:r>
-          <w:rPr>
-            <w:noProof/>
+          <w:instrText xml:space="preserve"> PAGEREF _Toc433199320 \h </w:instrText>
+        </w:r>
+        <w:r>
+          <w:rPr>
+            <w:noProof/>
+            <w:webHidden/>
           </w:rPr>
         </w:r>
         <w:r>
@@ -380,7 +397,7 @@
             <w:noProof/>
             <w:webHidden/>
           </w:rPr>
-          <w:t>5</w:t>
+          <w:t>3</w:t>
         </w:r>
         <w:r>
           <w:rPr>
@@ -395,31 +412,33 @@
       <w:pPr>
         <w:pStyle w:val="TOC2"/>
         <w:tabs>
-          <w:tab w:val="left" w:pos="960"/>
+          <w:tab w:val="left" w:pos="880"/>
           <w:tab w:val="right" w:leader="dot" w:pos="9060"/>
         </w:tabs>
         <w:rPr>
+          <w:rFonts w:asciiTheme="minorHAnsi" w:eastAsiaTheme="minorEastAsia" w:hAnsiTheme="minorHAnsi" w:cstheme="minorBidi"/>
           <w:smallCaps w:val="0"/>
           <w:noProof/>
-          <w:sz w:val="24"/>
-          <w:szCs w:val="24"/>
-        </w:rPr>
-      </w:pPr>
-      <w:hyperlink w:anchor="_Toc35261019" w:history="1">
+          <w:sz w:val="22"/>
+          <w:szCs w:val="22"/>
+        </w:rPr>
+      </w:pPr>
+      <w:hyperlink w:anchor="_Toc433199321" w:history="1">
         <w:r>
           <w:rPr>
             <w:rStyle w:val="Hyperlink"/>
             <w:noProof/>
-            <w:szCs w:val="26"/>
+            <w:lang w:val="en-US"/>
           </w:rPr>
           <w:t>2.3</w:t>
         </w:r>
         <w:r>
           <w:rPr>
+            <w:rFonts w:asciiTheme="minorHAnsi" w:eastAsiaTheme="minorEastAsia" w:hAnsiTheme="minorHAnsi" w:cstheme="minorBidi"/>
             <w:smallCaps w:val="0"/>
             <w:noProof/>
-            <w:sz w:val="24"/>
-            <w:szCs w:val="24"/>
+            <w:sz w:val="22"/>
+            <w:szCs w:val="22"/>
           </w:rPr>
           <w:tab/>
         </w:r>
@@ -427,9 +446,9 @@
           <w:rPr>
             <w:rStyle w:val="Hyperlink"/>
             <w:noProof/>
-            <w:szCs w:val="26"/>
-          </w:rPr>
-          <w:t>Metodologias utilizadas</w:t>
+            <w:lang w:val="en-US"/>
+          </w:rPr>
+          <w:t>Metodologias Utilizadas</w:t>
         </w:r>
         <w:r>
           <w:rPr>
@@ -450,11 +469,12 @@
             <w:noProof/>
             <w:webHidden/>
           </w:rPr>
-          <w:instrText xml:space="preserve"> PAGEREF _Toc35261019 \h </w:instrText>
-        </w:r>
-        <w:r>
-          <w:rPr>
-            <w:noProof/>
+          <w:instrText xml:space="preserve"> PAGEREF _Toc433199321 \h </w:instrText>
+        </w:r>
+        <w:r>
+          <w:rPr>
+            <w:noProof/>
+            <w:webHidden/>
           </w:rPr>
         </w:r>
         <w:r>
@@ -469,7 +489,7 @@
             <w:noProof/>
             <w:webHidden/>
           </w:rPr>
-          <w:t>5</w:t>
+          <w:t>3</w:t>
         </w:r>
         <w:r>
           <w:rPr>
@@ -483,39 +503,36 @@
     <w:p>
       <w:pPr>
         <w:pStyle w:val="TOC1"/>
-        <w:tabs>
-          <w:tab w:val="left" w:pos="480"/>
-        </w:tabs>
-        <w:rPr>
+        <w:rPr>
+          <w:rFonts w:asciiTheme="minorHAnsi" w:eastAsiaTheme="minorEastAsia" w:hAnsiTheme="minorHAnsi" w:cstheme="minorBidi"/>
           <w:b w:val="0"/>
           <w:caps w:val="0"/>
-          <w:sz w:val="24"/>
-          <w:szCs w:val="24"/>
-        </w:rPr>
-      </w:pPr>
-      <w:hyperlink w:anchor="_Toc35261020" w:history="1">
+          <w:sz w:val="22"/>
+          <w:szCs w:val="22"/>
+        </w:rPr>
+      </w:pPr>
+      <w:hyperlink w:anchor="_Toc433199322" w:history="1">
         <w:r>
           <w:rPr>
             <w:rStyle w:val="Hyperlink"/>
-            <w:szCs w:val="28"/>
           </w:rPr>
           <w:t>3.</w:t>
         </w:r>
         <w:r>
           <w:rPr>
+            <w:rFonts w:asciiTheme="minorHAnsi" w:eastAsiaTheme="minorEastAsia" w:hAnsiTheme="minorHAnsi" w:cstheme="minorBidi"/>
             <w:b w:val="0"/>
             <w:caps w:val="0"/>
-            <w:sz w:val="24"/>
-            <w:szCs w:val="24"/>
+            <w:sz w:val="22"/>
+            <w:szCs w:val="22"/>
           </w:rPr>
           <w:tab/>
         </w:r>
         <w:r>
           <w:rPr>
             <w:rStyle w:val="Hyperlink"/>
-            <w:szCs w:val="28"/>
-          </w:rPr>
-          <w:t>Objetivos do Sistema</w:t>
+          </w:rPr>
+          <w:t>Objetivos do sistema</w:t>
         </w:r>
         <w:r>
           <w:rPr>
@@ -533,7 +550,12 @@
           <w:rPr>
             <w:webHidden/>
           </w:rPr>
-          <w:instrText xml:space="preserve"> PAGEREF _Toc35261020 \h </w:instrText>
+          <w:instrText xml:space="preserve"> PAGEREF _Toc433199322 \h </w:instrText>
+        </w:r>
+        <w:r>
+          <w:rPr>
+            <w:webHidden/>
+          </w:rPr>
         </w:r>
         <w:r>
           <w:rPr>
@@ -545,7 +567,7 @@
           <w:rPr>
             <w:webHidden/>
           </w:rPr>
-          <w:t>5</w:t>
+          <w:t>3</w:t>
         </w:r>
         <w:r>
           <w:rPr>
@@ -558,39 +580,36 @@
     <w:p>
       <w:pPr>
         <w:pStyle w:val="TOC1"/>
-        <w:tabs>
-          <w:tab w:val="left" w:pos="480"/>
-        </w:tabs>
-        <w:rPr>
+        <w:rPr>
+          <w:rFonts w:asciiTheme="minorHAnsi" w:eastAsiaTheme="minorEastAsia" w:hAnsiTheme="minorHAnsi" w:cstheme="minorBidi"/>
           <w:b w:val="0"/>
           <w:caps w:val="0"/>
-          <w:sz w:val="24"/>
-          <w:szCs w:val="24"/>
-        </w:rPr>
-      </w:pPr>
-      <w:hyperlink w:anchor="_Toc35261037" w:history="1">
+          <w:sz w:val="22"/>
+          <w:szCs w:val="22"/>
+        </w:rPr>
+      </w:pPr>
+      <w:hyperlink w:anchor="_Toc433199323" w:history="1">
         <w:r>
           <w:rPr>
             <w:rStyle w:val="Hyperlink"/>
-            <w:szCs w:val="28"/>
           </w:rPr>
           <w:t>4.</w:t>
         </w:r>
         <w:r>
           <w:rPr>
+            <w:rFonts w:asciiTheme="minorHAnsi" w:eastAsiaTheme="minorEastAsia" w:hAnsiTheme="minorHAnsi" w:cstheme="minorBidi"/>
             <w:b w:val="0"/>
             <w:caps w:val="0"/>
-            <w:sz w:val="24"/>
-            <w:szCs w:val="24"/>
+            <w:sz w:val="22"/>
+            <w:szCs w:val="22"/>
           </w:rPr>
           <w:tab/>
         </w:r>
         <w:r>
           <w:rPr>
             <w:rStyle w:val="Hyperlink"/>
-            <w:szCs w:val="28"/>
-          </w:rPr>
-          <w:t>pré-requisitos</w:t>
+          </w:rPr>
+          <w:t>Pré-Requisitos</w:t>
         </w:r>
         <w:r>
           <w:rPr>
@@ -608,7 +627,12 @@
           <w:rPr>
             <w:webHidden/>
           </w:rPr>
-          <w:instrText xml:space="preserve"> PAGEREF _Toc35261037 \h </w:instrText>
+          <w:instrText xml:space="preserve"> PAGEREF _Toc433199323 \h </w:instrText>
+        </w:r>
+        <w:r>
+          <w:rPr>
+            <w:webHidden/>
+          </w:rPr>
         </w:r>
         <w:r>
           <w:rPr>
@@ -620,7 +644,7 @@
           <w:rPr>
             <w:webHidden/>
           </w:rPr>
-          <w:t>9</w:t>
+          <w:t>3</w:t>
         </w:r>
         <w:r>
           <w:rPr>
@@ -633,37 +657,34 @@
     <w:p>
       <w:pPr>
         <w:pStyle w:val="TOC1"/>
-        <w:tabs>
-          <w:tab w:val="left" w:pos="480"/>
-        </w:tabs>
-        <w:rPr>
+        <w:rPr>
+          <w:rFonts w:asciiTheme="minorHAnsi" w:eastAsiaTheme="minorEastAsia" w:hAnsiTheme="minorHAnsi" w:cstheme="minorBidi"/>
           <w:b w:val="0"/>
           <w:caps w:val="0"/>
-          <w:sz w:val="24"/>
-          <w:szCs w:val="24"/>
-        </w:rPr>
-      </w:pPr>
-      <w:hyperlink w:anchor="_Toc35261037" w:history="1">
+          <w:sz w:val="22"/>
+          <w:szCs w:val="22"/>
+        </w:rPr>
+      </w:pPr>
+      <w:hyperlink w:anchor="_Toc433199324" w:history="1">
         <w:r>
           <w:rPr>
             <w:rStyle w:val="Hyperlink"/>
-            <w:szCs w:val="28"/>
           </w:rPr>
           <w:t>5.</w:t>
         </w:r>
         <w:r>
           <w:rPr>
+            <w:rFonts w:asciiTheme="minorHAnsi" w:eastAsiaTheme="minorEastAsia" w:hAnsiTheme="minorHAnsi" w:cstheme="minorBidi"/>
             <w:b w:val="0"/>
             <w:caps w:val="0"/>
-            <w:sz w:val="24"/>
-            <w:szCs w:val="24"/>
+            <w:sz w:val="22"/>
+            <w:szCs w:val="22"/>
           </w:rPr>
           <w:tab/>
         </w:r>
         <w:r>
           <w:rPr>
             <w:rStyle w:val="Hyperlink"/>
-            <w:szCs w:val="28"/>
           </w:rPr>
           <w:t>Interoperabilidade</w:t>
         </w:r>
@@ -683,7 +704,12 @@
           <w:rPr>
             <w:webHidden/>
           </w:rPr>
-          <w:instrText xml:space="preserve"> PAGEREF _Toc35261037 \h </w:instrText>
+          <w:instrText xml:space="preserve"> PAGEREF _Toc433199324 \h </w:instrText>
+        </w:r>
+        <w:r>
+          <w:rPr>
+            <w:webHidden/>
+          </w:rPr>
         </w:r>
         <w:r>
           <w:rPr>
@@ -695,7 +721,7 @@
           <w:rPr>
             <w:webHidden/>
           </w:rPr>
-          <w:t>9</w:t>
+          <w:t>4</w:t>
         </w:r>
         <w:r>
           <w:rPr>
@@ -708,39 +734,36 @@
     <w:p>
       <w:pPr>
         <w:pStyle w:val="TOC1"/>
-        <w:tabs>
-          <w:tab w:val="left" w:pos="480"/>
-        </w:tabs>
-        <w:rPr>
+        <w:rPr>
+          <w:rFonts w:asciiTheme="minorHAnsi" w:eastAsiaTheme="minorEastAsia" w:hAnsiTheme="minorHAnsi" w:cstheme="minorBidi"/>
           <w:b w:val="0"/>
           <w:caps w:val="0"/>
-          <w:sz w:val="24"/>
-          <w:szCs w:val="24"/>
-        </w:rPr>
-      </w:pPr>
-      <w:hyperlink w:anchor="_Toc35261037" w:history="1">
+          <w:sz w:val="22"/>
+          <w:szCs w:val="22"/>
+        </w:rPr>
+      </w:pPr>
+      <w:hyperlink w:anchor="_Toc433199325" w:history="1">
         <w:r>
           <w:rPr>
             <w:rStyle w:val="Hyperlink"/>
-            <w:szCs w:val="28"/>
           </w:rPr>
           <w:t>6.</w:t>
         </w:r>
         <w:r>
           <w:rPr>
+            <w:rFonts w:asciiTheme="minorHAnsi" w:eastAsiaTheme="minorEastAsia" w:hAnsiTheme="minorHAnsi" w:cstheme="minorBidi"/>
             <w:b w:val="0"/>
             <w:caps w:val="0"/>
-            <w:sz w:val="24"/>
-            <w:szCs w:val="24"/>
+            <w:sz w:val="22"/>
+            <w:szCs w:val="22"/>
           </w:rPr>
           <w:tab/>
         </w:r>
         <w:r>
           <w:rPr>
             <w:rStyle w:val="Hyperlink"/>
-            <w:szCs w:val="28"/>
-          </w:rPr>
-          <w:t>Glóssario</w:t>
+          </w:rPr>
+          <w:t>Segurança</w:t>
         </w:r>
         <w:r>
           <w:rPr>
@@ -758,7 +781,12 @@
           <w:rPr>
             <w:webHidden/>
           </w:rPr>
-          <w:instrText xml:space="preserve"> PAGEREF _Toc35261037 \h </w:instrText>
+          <w:instrText xml:space="preserve"> PAGEREF _Toc433199325 \h </w:instrText>
+        </w:r>
+        <w:r>
+          <w:rPr>
+            <w:webHidden/>
+          </w:rPr>
         </w:r>
         <w:r>
           <w:rPr>
@@ -770,7 +798,7 @@
           <w:rPr>
             <w:webHidden/>
           </w:rPr>
-          <w:t>9</w:t>
+          <w:t>4</w:t>
         </w:r>
         <w:r>
           <w:rPr>
@@ -780,7 +808,507 @@
         </w:r>
       </w:hyperlink>
     </w:p>
-    <w:p/>
+    <w:p>
+      <w:pPr>
+        <w:pStyle w:val="TOC1"/>
+        <w:rPr>
+          <w:rFonts w:asciiTheme="minorHAnsi" w:eastAsiaTheme="minorEastAsia" w:hAnsiTheme="minorHAnsi" w:cstheme="minorBidi"/>
+          <w:b w:val="0"/>
+          <w:caps w:val="0"/>
+          <w:sz w:val="22"/>
+          <w:szCs w:val="22"/>
+        </w:rPr>
+      </w:pPr>
+      <w:hyperlink w:anchor="_Toc433199326" w:history="1">
+        <w:r>
+          <w:rPr>
+            <w:rStyle w:val="Hyperlink"/>
+          </w:rPr>
+          <w:t>7.</w:t>
+        </w:r>
+        <w:r>
+          <w:rPr>
+            <w:rFonts w:asciiTheme="minorHAnsi" w:eastAsiaTheme="minorEastAsia" w:hAnsiTheme="minorHAnsi" w:cstheme="minorBidi"/>
+            <w:b w:val="0"/>
+            <w:caps w:val="0"/>
+            <w:sz w:val="22"/>
+            <w:szCs w:val="22"/>
+          </w:rPr>
+          <w:tab/>
+        </w:r>
+        <w:r>
+          <w:rPr>
+            <w:rStyle w:val="Hyperlink"/>
+          </w:rPr>
+          <w:t>Implantação</w:t>
+        </w:r>
+        <w:r>
+          <w:rPr>
+            <w:webHidden/>
+          </w:rPr>
+          <w:tab/>
+        </w:r>
+        <w:r>
+          <w:rPr>
+            <w:webHidden/>
+          </w:rPr>
+          <w:fldChar w:fldCharType="begin"/>
+        </w:r>
+        <w:r>
+          <w:rPr>
+            <w:webHidden/>
+          </w:rPr>
+          <w:instrText xml:space="preserve"> PAGEREF _Toc433199326 \h </w:instrText>
+        </w:r>
+        <w:r>
+          <w:rPr>
+            <w:webHidden/>
+          </w:rPr>
+        </w:r>
+        <w:r>
+          <w:rPr>
+            <w:webHidden/>
+          </w:rPr>
+          <w:fldChar w:fldCharType="separate"/>
+        </w:r>
+        <w:r>
+          <w:rPr>
+            <w:webHidden/>
+          </w:rPr>
+          <w:t>4</w:t>
+        </w:r>
+        <w:r>
+          <w:rPr>
+            <w:webHidden/>
+          </w:rPr>
+          <w:fldChar w:fldCharType="end"/>
+        </w:r>
+      </w:hyperlink>
+    </w:p>
+    <w:p>
+      <w:pPr>
+        <w:pStyle w:val="TOC1"/>
+        <w:rPr>
+          <w:rFonts w:asciiTheme="minorHAnsi" w:eastAsiaTheme="minorEastAsia" w:hAnsiTheme="minorHAnsi" w:cstheme="minorBidi"/>
+          <w:b w:val="0"/>
+          <w:caps w:val="0"/>
+          <w:sz w:val="22"/>
+          <w:szCs w:val="22"/>
+        </w:rPr>
+      </w:pPr>
+      <w:hyperlink w:anchor="_Toc433199327" w:history="1">
+        <w:r>
+          <w:rPr>
+            <w:rStyle w:val="Hyperlink"/>
+          </w:rPr>
+          <w:t>8.</w:t>
+        </w:r>
+        <w:r>
+          <w:rPr>
+            <w:rFonts w:asciiTheme="minorHAnsi" w:eastAsiaTheme="minorEastAsia" w:hAnsiTheme="minorHAnsi" w:cstheme="minorBidi"/>
+            <w:b w:val="0"/>
+            <w:caps w:val="0"/>
+            <w:sz w:val="22"/>
+            <w:szCs w:val="22"/>
+          </w:rPr>
+          <w:tab/>
+        </w:r>
+        <w:r>
+          <w:rPr>
+            <w:rStyle w:val="Hyperlink"/>
+          </w:rPr>
+          <w:t>Estrutura do Sistema</w:t>
+        </w:r>
+        <w:r>
+          <w:rPr>
+            <w:webHidden/>
+          </w:rPr>
+          <w:tab/>
+        </w:r>
+        <w:r>
+          <w:rPr>
+            <w:webHidden/>
+          </w:rPr>
+          <w:fldChar w:fldCharType="begin"/>
+        </w:r>
+        <w:r>
+          <w:rPr>
+            <w:webHidden/>
+          </w:rPr>
+          <w:instrText xml:space="preserve"> PAGEREF _Toc433199327 \h </w:instrText>
+        </w:r>
+        <w:r>
+          <w:rPr>
+            <w:webHidden/>
+          </w:rPr>
+        </w:r>
+        <w:r>
+          <w:rPr>
+            <w:webHidden/>
+          </w:rPr>
+          <w:fldChar w:fldCharType="separate"/>
+        </w:r>
+        <w:r>
+          <w:rPr>
+            <w:webHidden/>
+          </w:rPr>
+          <w:t>6</w:t>
+        </w:r>
+        <w:r>
+          <w:rPr>
+            <w:webHidden/>
+          </w:rPr>
+          <w:fldChar w:fldCharType="end"/>
+        </w:r>
+      </w:hyperlink>
+    </w:p>
+    <w:p>
+      <w:pPr>
+        <w:pStyle w:val="TOC2"/>
+        <w:tabs>
+          <w:tab w:val="left" w:pos="880"/>
+          <w:tab w:val="right" w:leader="dot" w:pos="9060"/>
+        </w:tabs>
+        <w:rPr>
+          <w:rFonts w:asciiTheme="minorHAnsi" w:eastAsiaTheme="minorEastAsia" w:hAnsiTheme="minorHAnsi" w:cstheme="minorBidi"/>
+          <w:smallCaps w:val="0"/>
+          <w:noProof/>
+          <w:sz w:val="22"/>
+          <w:szCs w:val="22"/>
+        </w:rPr>
+      </w:pPr>
+      <w:hyperlink w:anchor="_Toc433199328" w:history="1">
+        <w:r>
+          <w:rPr>
+            <w:rStyle w:val="Hyperlink"/>
+            <w:noProof/>
+          </w:rPr>
+          <w:t>8.1</w:t>
+        </w:r>
+        <w:r>
+          <w:rPr>
+            <w:rFonts w:asciiTheme="minorHAnsi" w:eastAsiaTheme="minorEastAsia" w:hAnsiTheme="minorHAnsi" w:cstheme="minorBidi"/>
+            <w:smallCaps w:val="0"/>
+            <w:noProof/>
+            <w:sz w:val="22"/>
+            <w:szCs w:val="22"/>
+          </w:rPr>
+          <w:tab/>
+        </w:r>
+        <w:r>
+          <w:rPr>
+            <w:rStyle w:val="Hyperlink"/>
+            <w:noProof/>
+          </w:rPr>
+          <w:t>Estrutura de Projetos</w:t>
+        </w:r>
+        <w:r>
+          <w:rPr>
+            <w:noProof/>
+            <w:webHidden/>
+          </w:rPr>
+          <w:tab/>
+        </w:r>
+        <w:r>
+          <w:rPr>
+            <w:noProof/>
+            <w:webHidden/>
+          </w:rPr>
+          <w:fldChar w:fldCharType="begin"/>
+        </w:r>
+        <w:r>
+          <w:rPr>
+            <w:noProof/>
+            <w:webHidden/>
+          </w:rPr>
+          <w:instrText xml:space="preserve"> PAGEREF _Toc433199328 \h </w:instrText>
+        </w:r>
+        <w:r>
+          <w:rPr>
+            <w:noProof/>
+            <w:webHidden/>
+          </w:rPr>
+        </w:r>
+        <w:r>
+          <w:rPr>
+            <w:noProof/>
+            <w:webHidden/>
+          </w:rPr>
+          <w:fldChar w:fldCharType="separate"/>
+        </w:r>
+        <w:r>
+          <w:rPr>
+            <w:noProof/>
+            <w:webHidden/>
+          </w:rPr>
+          <w:t>6</w:t>
+        </w:r>
+        <w:r>
+          <w:rPr>
+            <w:noProof/>
+            <w:webHidden/>
+          </w:rPr>
+          <w:fldChar w:fldCharType="end"/>
+        </w:r>
+      </w:hyperlink>
+    </w:p>
+    <w:p>
+      <w:pPr>
+        <w:pStyle w:val="TOC2"/>
+        <w:tabs>
+          <w:tab w:val="left" w:pos="880"/>
+          <w:tab w:val="right" w:leader="dot" w:pos="9060"/>
+        </w:tabs>
+        <w:rPr>
+          <w:rFonts w:asciiTheme="minorHAnsi" w:eastAsiaTheme="minorEastAsia" w:hAnsiTheme="minorHAnsi" w:cstheme="minorBidi"/>
+          <w:smallCaps w:val="0"/>
+          <w:noProof/>
+          <w:sz w:val="22"/>
+          <w:szCs w:val="22"/>
+        </w:rPr>
+      </w:pPr>
+      <w:hyperlink w:anchor="_Toc433199329" w:history="1">
+        <w:r>
+          <w:rPr>
+            <w:rStyle w:val="Hyperlink"/>
+            <w:noProof/>
+          </w:rPr>
+          <w:t>8.2</w:t>
+        </w:r>
+        <w:r>
+          <w:rPr>
+            <w:rFonts w:asciiTheme="minorHAnsi" w:eastAsiaTheme="minorEastAsia" w:hAnsiTheme="minorHAnsi" w:cstheme="minorBidi"/>
+            <w:smallCaps w:val="0"/>
+            <w:noProof/>
+            <w:sz w:val="22"/>
+            <w:szCs w:val="22"/>
+          </w:rPr>
+          <w:tab/>
+        </w:r>
+        <w:r>
+          <w:rPr>
+            <w:rStyle w:val="Hyperlink"/>
+            <w:noProof/>
+          </w:rPr>
+          <w:t>Vendas.PdvWpf</w:t>
+        </w:r>
+        <w:r>
+          <w:rPr>
+            <w:noProof/>
+            <w:webHidden/>
+          </w:rPr>
+          <w:tab/>
+        </w:r>
+        <w:r>
+          <w:rPr>
+            <w:noProof/>
+            <w:webHidden/>
+          </w:rPr>
+          <w:fldChar w:fldCharType="begin"/>
+        </w:r>
+        <w:r>
+          <w:rPr>
+            <w:noProof/>
+            <w:webHidden/>
+          </w:rPr>
+          <w:instrText xml:space="preserve"> PAGEREF _Toc433199329 \h </w:instrText>
+        </w:r>
+        <w:r>
+          <w:rPr>
+            <w:noProof/>
+            <w:webHidden/>
+          </w:rPr>
+        </w:r>
+        <w:r>
+          <w:rPr>
+            <w:noProof/>
+            <w:webHidden/>
+          </w:rPr>
+          <w:fldChar w:fldCharType="separate"/>
+        </w:r>
+        <w:r>
+          <w:rPr>
+            <w:noProof/>
+            <w:webHidden/>
+          </w:rPr>
+          <w:t>6</w:t>
+        </w:r>
+        <w:r>
+          <w:rPr>
+            <w:noProof/>
+            <w:webHidden/>
+          </w:rPr>
+          <w:fldChar w:fldCharType="end"/>
+        </w:r>
+      </w:hyperlink>
+    </w:p>
+    <w:p>
+      <w:pPr>
+        <w:pStyle w:val="TOC2"/>
+        <w:tabs>
+          <w:tab w:val="left" w:pos="880"/>
+          <w:tab w:val="right" w:leader="dot" w:pos="9060"/>
+        </w:tabs>
+        <w:rPr>
+          <w:rFonts w:asciiTheme="minorHAnsi" w:eastAsiaTheme="minorEastAsia" w:hAnsiTheme="minorHAnsi" w:cstheme="minorBidi"/>
+          <w:smallCaps w:val="0"/>
+          <w:noProof/>
+          <w:sz w:val="22"/>
+          <w:szCs w:val="22"/>
+        </w:rPr>
+      </w:pPr>
+      <w:hyperlink w:anchor="_Toc433199330" w:history="1">
+        <w:r>
+          <w:rPr>
+            <w:rStyle w:val="Hyperlink"/>
+            <w:noProof/>
+          </w:rPr>
+          <w:t>8.3</w:t>
+        </w:r>
+        <w:r>
+          <w:rPr>
+            <w:rFonts w:asciiTheme="minorHAnsi" w:eastAsiaTheme="minorEastAsia" w:hAnsiTheme="minorHAnsi" w:cstheme="minorBidi"/>
+            <w:smallCaps w:val="0"/>
+            <w:noProof/>
+            <w:sz w:val="22"/>
+            <w:szCs w:val="22"/>
+          </w:rPr>
+          <w:tab/>
+        </w:r>
+        <w:r>
+          <w:rPr>
+            <w:rStyle w:val="Hyperlink"/>
+            <w:noProof/>
+          </w:rPr>
+          <w:t>Vendas.ServicoWeb.Business</w:t>
+        </w:r>
+        <w:r>
+          <w:rPr>
+            <w:noProof/>
+            <w:webHidden/>
+          </w:rPr>
+          <w:tab/>
+        </w:r>
+        <w:r>
+          <w:rPr>
+            <w:noProof/>
+            <w:webHidden/>
+          </w:rPr>
+          <w:fldChar w:fldCharType="begin"/>
+        </w:r>
+        <w:r>
+          <w:rPr>
+            <w:noProof/>
+            <w:webHidden/>
+          </w:rPr>
+          <w:instrText xml:space="preserve"> PAGEREF _Toc433199330 \h </w:instrText>
+        </w:r>
+        <w:r>
+          <w:rPr>
+            <w:noProof/>
+            <w:webHidden/>
+          </w:rPr>
+        </w:r>
+        <w:r>
+          <w:rPr>
+            <w:noProof/>
+            <w:webHidden/>
+          </w:rPr>
+          <w:fldChar w:fldCharType="separate"/>
+        </w:r>
+        <w:r>
+          <w:rPr>
+            <w:noProof/>
+            <w:webHidden/>
+          </w:rPr>
+          <w:t>6</w:t>
+        </w:r>
+        <w:r>
+          <w:rPr>
+            <w:noProof/>
+            <w:webHidden/>
+          </w:rPr>
+          <w:fldChar w:fldCharType="end"/>
+        </w:r>
+      </w:hyperlink>
+    </w:p>
+    <w:p>
+      <w:pPr>
+        <w:pStyle w:val="TOC1"/>
+        <w:rPr>
+          <w:rFonts w:asciiTheme="minorHAnsi" w:eastAsiaTheme="minorEastAsia" w:hAnsiTheme="minorHAnsi" w:cstheme="minorBidi"/>
+          <w:b w:val="0"/>
+          <w:caps w:val="0"/>
+          <w:sz w:val="22"/>
+          <w:szCs w:val="22"/>
+        </w:rPr>
+      </w:pPr>
+      <w:hyperlink w:anchor="_Toc433199331" w:history="1">
+        <w:r>
+          <w:rPr>
+            <w:rStyle w:val="Hyperlink"/>
+          </w:rPr>
+          <w:t>9.</w:t>
+        </w:r>
+        <w:r>
+          <w:rPr>
+            <w:rFonts w:asciiTheme="minorHAnsi" w:eastAsiaTheme="minorEastAsia" w:hAnsiTheme="minorHAnsi" w:cstheme="minorBidi"/>
+            <w:b w:val="0"/>
+            <w:caps w:val="0"/>
+            <w:sz w:val="22"/>
+            <w:szCs w:val="22"/>
+          </w:rPr>
+          <w:tab/>
+        </w:r>
+        <w:r>
+          <w:rPr>
+            <w:rStyle w:val="Hyperlink"/>
+          </w:rPr>
+          <w:t>Glossário</w:t>
+        </w:r>
+        <w:r>
+          <w:rPr>
+            <w:webHidden/>
+          </w:rPr>
+          <w:tab/>
+        </w:r>
+        <w:r>
+          <w:rPr>
+            <w:webHidden/>
+          </w:rPr>
+          <w:fldChar w:fldCharType="begin"/>
+        </w:r>
+        <w:r>
+          <w:rPr>
+            <w:webHidden/>
+          </w:rPr>
+          <w:instrText xml:space="preserve"> PAGEREF _Toc433199331 \h </w:instrText>
+        </w:r>
+        <w:r>
+          <w:rPr>
+            <w:webHidden/>
+          </w:rPr>
+        </w:r>
+        <w:r>
+          <w:rPr>
+            <w:webHidden/>
+          </w:rPr>
+          <w:fldChar w:fldCharType="separate"/>
+        </w:r>
+        <w:r>
+          <w:rPr>
+            <w:webHidden/>
+          </w:rPr>
+          <w:t>6</w:t>
+        </w:r>
+        <w:r>
+          <w:rPr>
+            <w:webHidden/>
+          </w:rPr>
+          <w:fldChar w:fldCharType="end"/>
+        </w:r>
+      </w:hyperlink>
+    </w:p>
     <w:p>
       <w:r>
         <w:rPr>
@@ -793,8 +1321,8 @@
     <w:p>
       <w:pPr>
         <w:sectPr>
-          <w:headerReference w:type="default" r:id="rId6"/>
-          <w:footerReference w:type="default" r:id="rId7"/>
+          <w:headerReference w:type="default" r:id="rId8"/>
+          <w:footerReference w:type="default" r:id="rId9"/>
           <w:pgSz w:w="11906" w:h="16838" w:code="9"/>
           <w:pgMar w:top="1418" w:right="1418" w:bottom="1418" w:left="1418" w:header="680" w:footer="680" w:gutter="0"/>
           <w:cols w:space="720"/>
@@ -805,19 +1333,18 @@
       <w:pPr>
         <w:pStyle w:val="Heading1"/>
       </w:pPr>
-      <w:bookmarkStart w:id="0" w:name="_Toc467473439"/>
-      <w:bookmarkStart w:id="1" w:name="_Toc467473971"/>
-      <w:bookmarkStart w:id="2" w:name="_Toc467477710"/>
-      <w:bookmarkStart w:id="3" w:name="_Toc467494864"/>
-      <w:bookmarkStart w:id="4" w:name="_Toc467495234"/>
-      <w:bookmarkStart w:id="5" w:name="_Toc468086040"/>
-      <w:bookmarkStart w:id="6" w:name="_Toc497896595"/>
-      <w:bookmarkStart w:id="7" w:name="_Toc35261013"/>
+      <w:bookmarkStart w:id="1" w:name="_Toc467473439"/>
+      <w:bookmarkStart w:id="2" w:name="_Toc467473971"/>
+      <w:bookmarkStart w:id="3" w:name="_Toc467477710"/>
+      <w:bookmarkStart w:id="4" w:name="_Toc467494864"/>
+      <w:bookmarkStart w:id="5" w:name="_Toc467495234"/>
+      <w:bookmarkStart w:id="6" w:name="_Toc468086040"/>
+      <w:bookmarkStart w:id="7" w:name="_Toc497896595"/>
+      <w:bookmarkStart w:id="8" w:name="_Toc433199317"/>
       <w:r>
         <w:lastRenderedPageBreak/>
         <w:t>Introdução</w:t>
       </w:r>
-      <w:bookmarkEnd w:id="0"/>
       <w:bookmarkEnd w:id="1"/>
       <w:bookmarkEnd w:id="2"/>
       <w:bookmarkEnd w:id="3"/>
@@ -825,39 +1352,33 @@
       <w:bookmarkEnd w:id="5"/>
       <w:bookmarkEnd w:id="6"/>
       <w:bookmarkEnd w:id="7"/>
+      <w:bookmarkEnd w:id="8"/>
     </w:p>
     <w:p>
       <w:pPr>
         <w:jc w:val="both"/>
       </w:pPr>
       <w:r>
-        <w:t xml:space="preserve">Este documento descreve o sistema </w:t>
-      </w:r>
-      <w:r>
-        <w:t>PdvWpfTottal</w:t>
-      </w:r>
-      <w:r>
-        <w:t>, fornecendo aos desenvolvedores as informações necessárias para o projeto e implementação, assim como para a realização dos testes e homologação do sistema.</w:t>
+        <w:t>Este documento descreve o sistema PdvWpfTottal, fornecendo aos desenvolvedores as informações necessárias para o projeto e implementação, assim como para a realização dos testes e homologação do sistema.</w:t>
       </w:r>
     </w:p>
     <w:p>
       <w:pPr>
         <w:pStyle w:val="Heading1"/>
       </w:pPr>
-      <w:bookmarkStart w:id="8" w:name="_Hlt467473290"/>
-      <w:bookmarkStart w:id="9" w:name="_Toc467473443"/>
-      <w:bookmarkStart w:id="10" w:name="_Toc467473975"/>
-      <w:bookmarkStart w:id="11" w:name="_Toc467477714"/>
-      <w:bookmarkStart w:id="12" w:name="_Toc467494868"/>
-      <w:bookmarkStart w:id="13" w:name="_Toc467495238"/>
-      <w:bookmarkStart w:id="14" w:name="_Toc468086046"/>
-      <w:bookmarkStart w:id="15" w:name="_Toc497896596"/>
-      <w:bookmarkStart w:id="16" w:name="_Toc35261018"/>
-      <w:bookmarkEnd w:id="8"/>
+      <w:bookmarkStart w:id="9" w:name="_Hlt467473290"/>
+      <w:bookmarkStart w:id="10" w:name="_Toc467473443"/>
+      <w:bookmarkStart w:id="11" w:name="_Toc467473975"/>
+      <w:bookmarkStart w:id="12" w:name="_Toc467477714"/>
+      <w:bookmarkStart w:id="13" w:name="_Toc467494868"/>
+      <w:bookmarkStart w:id="14" w:name="_Toc467495238"/>
+      <w:bookmarkStart w:id="15" w:name="_Toc468086046"/>
+      <w:bookmarkStart w:id="16" w:name="_Toc497896596"/>
+      <w:bookmarkStart w:id="17" w:name="_Toc433199318"/>
+      <w:bookmarkEnd w:id="9"/>
       <w:r>
         <w:t>Descrição geral do sistema</w:t>
       </w:r>
-      <w:bookmarkEnd w:id="9"/>
       <w:bookmarkEnd w:id="10"/>
       <w:bookmarkEnd w:id="11"/>
       <w:bookmarkEnd w:id="12"/>
@@ -865,15 +1386,18 @@
       <w:bookmarkEnd w:id="14"/>
       <w:bookmarkEnd w:id="15"/>
       <w:bookmarkEnd w:id="16"/>
+      <w:bookmarkEnd w:id="17"/>
     </w:p>
     <w:p/>
     <w:p>
       <w:pPr>
         <w:pStyle w:val="Heading2"/>
       </w:pPr>
+      <w:bookmarkStart w:id="18" w:name="_Toc433199319"/>
       <w:r>
         <w:t>O que é o Sistema?</w:t>
       </w:r>
+      <w:bookmarkEnd w:id="18"/>
     </w:p>
     <w:p/>
     <w:p>
@@ -881,10 +1405,7 @@
         <w:ind w:firstLine="708"/>
       </w:pPr>
       <w:r>
-        <w:t xml:space="preserve">O Sistema </w:t>
-      </w:r>
-      <w:r>
-        <w:t>PdvWpfTottal é uma ferramenta de desktop que será utilizada para o registro das vendas para a CooperTS, verificando os veículos cadastros na CooperTS e seu respectivo saldo para depois calcular o valor da venda e registrala no sistema VendasTottal. Além disso mantém o histórico das vendas daquele estabelecimento para consulta. O sistema opera em conjunto com VendasTottal, de forma que esse sistema é somente recebe e envia informações para que o VendasTottal faça os cálculos e registre as vendas ocorridas.</w:t>
+        <w:t>O Sistema PdvWpfTottal é uma ferramenta de desktop que será utilizada para o registro das vendas para a CooperTS, verificando os veículos cadastros na CooperTS e seu respectivo saldo para depois calcular o valor da venda e registrala no sistema VendasTottal. Além disso mantém o histórico das vendas daquele estabelecimento para consulta. O sistema opera em conjunto com VendasTottal, de forma que esse sistema é somente recebe e envia informações para que o VendasTottal faça os cálculos e registre as vendas ocorridas.</w:t>
       </w:r>
       <w:r>
         <w:br/>
@@ -895,9 +1416,11 @@
       <w:pPr>
         <w:pStyle w:val="Heading2"/>
       </w:pPr>
+      <w:bookmarkStart w:id="19" w:name="_Toc433199320"/>
       <w:r>
         <w:t>Tecnologias e Programas utilizados</w:t>
       </w:r>
+      <w:bookmarkEnd w:id="19"/>
     </w:p>
     <w:p/>
     <w:p>
@@ -1007,6 +1530,7 @@
           <w:lang w:val="en-US"/>
         </w:rPr>
       </w:pPr>
+      <w:bookmarkStart w:id="20" w:name="_Toc433199321"/>
       <w:proofErr w:type="spellStart"/>
       <w:r>
         <w:rPr>
@@ -1028,6 +1552,7 @@
         </w:rPr>
         <w:t>Utilizadas</w:t>
       </w:r>
+      <w:bookmarkEnd w:id="20"/>
       <w:proofErr w:type="spellEnd"/>
     </w:p>
     <w:p>
@@ -1080,9 +1605,11 @@
         <w:pStyle w:val="Heading1"/>
         <w:ind w:left="431" w:hanging="431"/>
       </w:pPr>
+      <w:bookmarkStart w:id="21" w:name="_Toc433199322"/>
       <w:r>
         <w:t>Objetivos do sistema</w:t>
       </w:r>
+      <w:bookmarkEnd w:id="21"/>
     </w:p>
     <w:p/>
     <w:p>
@@ -1091,8 +1618,6 @@
       </w:r>
       <w:r>
         <w:tab/>
-      </w:r>
-      <w:r>
         <w:t xml:space="preserve">Fazer o registro das vendas </w:t>
       </w:r>
       <w:r>
@@ -1105,54 +1630,32 @@
         <w:pStyle w:val="Heading1"/>
         <w:ind w:left="431" w:hanging="431"/>
       </w:pPr>
+      <w:bookmarkStart w:id="22" w:name="_Toc433199323"/>
+      <w:r>
+        <w:t>Pré-Requisitos</w:t>
+      </w:r>
+      <w:bookmarkEnd w:id="22"/>
+    </w:p>
+    <w:p>
+      <w:r>
+        <w:t>4.1 Windows 7 ou versão mais recente.</w:t>
+      </w:r>
+    </w:p>
+    <w:p>
       <w:r>
         <w:lastRenderedPageBreak/>
-        <w:t>Pré-Requisitos</w:t>
-      </w:r>
-    </w:p>
-    <w:p>
-      <w:pPr>
-        <w:pStyle w:val="Heading2"/>
-      </w:pPr>
-      <w:r>
-        <w:rPr>
-          <w:b w:val="0"/>
-        </w:rPr>
-        <w:t xml:space="preserve">4.1.1 Windows </w:t>
-      </w:r>
-      <w:r>
-        <w:rPr>
-          <w:b w:val="0"/>
-        </w:rPr>
-        <w:t>7</w:t>
-      </w:r>
-      <w:r>
-        <w:rPr>
-          <w:b w:val="0"/>
-        </w:rPr>
-        <w:t xml:space="preserve"> ou versão mais recente.</w:t>
-      </w:r>
-    </w:p>
-    <w:p>
-      <w:pPr>
-        <w:ind w:left="708"/>
-      </w:pPr>
-      <w:r>
-        <w:t>4.1.</w:t>
-      </w:r>
-      <w:r>
-        <w:t>2</w:t>
-      </w:r>
-      <w:r>
-        <w:t>. .NET Framework 4.5.2, versão mais recente pode estar instalada, mas o sistema depende dessa versão.</w:t>
-      </w:r>
-    </w:p>
-    <w:p>
-      <w:pPr>
-        <w:ind w:left="708"/>
-      </w:pPr>
-      <w:r>
-        <w:t>4.1.3 Acesso a internet de banda larga</w:t>
+        <w:t>4.2</w:t>
+      </w:r>
+      <w:r>
+        <w:t xml:space="preserve"> .NET Framework 4.5.2, versão mais recente pode estar instalada, mas o sistema depende dessa versão.</w:t>
+      </w:r>
+    </w:p>
+    <w:p>
+      <w:r>
+        <w:t>4.3</w:t>
+      </w:r>
+      <w:r>
+        <w:t xml:space="preserve"> Acesso a internet de banda larga</w:t>
       </w:r>
     </w:p>
     <w:p>
@@ -1160,9 +1663,11 @@
         <w:pStyle w:val="Heading1"/>
         <w:ind w:left="431" w:hanging="431"/>
       </w:pPr>
+      <w:bookmarkStart w:id="23" w:name="_Toc433199324"/>
       <w:r>
         <w:t>Interoperabilidade</w:t>
       </w:r>
+      <w:bookmarkEnd w:id="23"/>
     </w:p>
     <w:p>
       <w:r>
@@ -1182,14 +1687,391 @@
         <w:t>VendasTottal na web</w:t>
       </w:r>
       <w:r>
-        <w:t xml:space="preserve">, para atender as necessidades do cliente. A comunicação entre os sistemas é feita por </w:t>
-      </w:r>
-      <w:bookmarkStart w:id="17" w:name="_GoBack"/>
-      <w:bookmarkEnd w:id="17"/>
-      <w:r>
-        <w:t>requisições HTTP (HyperText Transfer Protocol) assíncronas aonde são enviados e devolvidos apenas os dados utilizados em formato XML(Extensible Markup Language) ou JSON (JavaScript Object Notation), garantindo desempenho e compatibilidade entre os diferentes sistemas.</w:t>
-      </w:r>
-    </w:p>
+        <w:t>, para atender as necessidades do cliente. A comunicação entre os sistemas é feita por requisições HTTP (HyperText Transfer Protocol) assíncronas aonde são enviados e devolvidos apenas os dados utilizados em formato XML(Extensible Markup Language) ou JSON (JavaScript Object Notation), garantindo desempenho e compatibilidade entre os diferentes sistemas.</w:t>
+      </w:r>
+    </w:p>
+    <w:p/>
+    <w:p>
+      <w:pPr>
+        <w:pStyle w:val="Heading1"/>
+        <w:ind w:left="431" w:hanging="431"/>
+      </w:pPr>
+      <w:bookmarkStart w:id="24" w:name="_Toc433198365"/>
+      <w:bookmarkStart w:id="25" w:name="_Toc433199325"/>
+      <w:r>
+        <w:t>Segurança</w:t>
+      </w:r>
+      <w:bookmarkEnd w:id="24"/>
+      <w:bookmarkEnd w:id="25"/>
+    </w:p>
+    <w:p>
+      <w:pPr>
+        <w:ind w:firstLine="431"/>
+      </w:pPr>
+      <w:r>
+        <w:t>6.1 O Sistema conta com a segurança do VendasTottal, porque ele apenas envia e recebe os dados, não fazendo mudanças diretamente no banco de dados. Além disso os dados de senha são enviados criptografados para o servidor.</w:t>
+      </w:r>
+    </w:p>
+    <w:p>
+      <w:pPr>
+        <w:pStyle w:val="Heading1"/>
+        <w:ind w:left="431" w:hanging="431"/>
+      </w:pPr>
+      <w:bookmarkStart w:id="26" w:name="_Toc433198366"/>
+      <w:bookmarkStart w:id="27" w:name="_Toc433199326"/>
+      <w:r>
+        <w:t>Implantação</w:t>
+      </w:r>
+      <w:bookmarkEnd w:id="26"/>
+      <w:bookmarkEnd w:id="27"/>
+    </w:p>
+    <w:p>
+      <w:pPr>
+        <w:ind w:left="431"/>
+      </w:pPr>
+      <w:r>
+        <w:t xml:space="preserve">7.1 Acesse o Link e faça o download </w:t>
+      </w:r>
+      <w:hyperlink r:id="rId10" w:tgtFrame="_blank" w:history="1">
+        <w:r>
+          <w:rPr>
+            <w:rStyle w:val="Hyperlink"/>
+            <w:rFonts w:ascii="Segoe UI" w:hAnsi="Segoe UI" w:cs="Segoe UI"/>
+            <w:color w:val="5566DD"/>
+            <w:sz w:val="18"/>
+            <w:szCs w:val="18"/>
+          </w:rPr>
+          <w:t>https://bankline.goldplatinum.com.br/Install/tottal/desktop/Vendas.PdvWpf.application</w:t>
+        </w:r>
+      </w:hyperlink>
+    </w:p>
+    <w:p>
+      <w:pPr>
+        <w:ind w:left="431"/>
+      </w:pPr>
+      <w:r>
+        <w:t>7.2 Abra o programa baixado</w:t>
+      </w:r>
+    </w:p>
+    <w:p>
+      <w:pPr>
+        <w:ind w:left="431"/>
+      </w:pPr>
+      <w:r>
+        <w:t>7.3 Clique em instalar</w:t>
+      </w:r>
+    </w:p>
+    <w:p>
+      <w:r>
+        <w:rPr>
+          <w:noProof/>
+        </w:rPr>
+        <w:drawing>
+          <wp:inline distT="0" distB="0" distL="0" distR="0" wp14:anchorId="2ABA1FC0" wp14:editId="4160DE18">
+            <wp:extent cx="5759450" cy="3436620"/>
+            <wp:effectExtent l="0" t="0" r="0" b="0"/>
+            <wp:docPr id="1" name="Picture 1"/>
+            <wp:cNvGraphicFramePr>
+              <a:graphicFrameLocks xmlns:a="http://schemas.openxmlformats.org/drawingml/2006/main" noChangeAspect="1"/>
+            </wp:cNvGraphicFramePr>
+            <a:graphic xmlns:a="http://schemas.openxmlformats.org/drawingml/2006/main">
+              <a:graphicData uri="http://schemas.openxmlformats.org/drawingml/2006/picture">
+                <pic:pic xmlns:pic="http://schemas.openxmlformats.org/drawingml/2006/picture">
+                  <pic:nvPicPr>
+                    <pic:cNvPr id="1" name="pdv.png"/>
+                    <pic:cNvPicPr/>
+                  </pic:nvPicPr>
+                  <pic:blipFill>
+                    <a:blip r:embed="rId11">
+                      <a:extLst>
+                        <a:ext uri="{28A0092B-C50C-407E-A947-70E740481C1C}">
+                          <a14:useLocalDpi xmlns:a14="http://schemas.microsoft.com/office/drawing/2010/main" val="0"/>
+                        </a:ext>
+                      </a:extLst>
+                    </a:blip>
+                    <a:stretch>
+                      <a:fillRect/>
+                    </a:stretch>
+                  </pic:blipFill>
+                  <pic:spPr>
+                    <a:xfrm>
+                      <a:off x="0" y="0"/>
+                      <a:ext cx="5759450" cy="3436620"/>
+                    </a:xfrm>
+                    <a:prstGeom prst="rect">
+                      <a:avLst/>
+                    </a:prstGeom>
+                  </pic:spPr>
+                </pic:pic>
+              </a:graphicData>
+            </a:graphic>
+          </wp:inline>
+        </w:drawing>
+      </w:r>
+    </w:p>
+    <w:p>
+      <w:r>
+        <w:br/>
+      </w:r>
+      <w:r>
+        <w:t xml:space="preserve"> </w:t>
+      </w:r>
+      <w:r>
+        <w:tab/>
+      </w:r>
+      <w:r>
+        <w:t>7.4 Espere o download</w:t>
+      </w:r>
+    </w:p>
+    <w:p>
+      <w:r>
+        <w:lastRenderedPageBreak/>
+        <w:tab/>
+      </w:r>
+      <w:r>
+        <w:rPr>
+          <w:noProof/>
+        </w:rPr>
+        <w:drawing>
+          <wp:inline distT="0" distB="0" distL="0" distR="0" wp14:anchorId="3C35144A" wp14:editId="5B581EFE">
+            <wp:extent cx="5401429" cy="3172268"/>
+            <wp:effectExtent l="0" t="0" r="8890" b="9525"/>
+            <wp:docPr id="2" name="Picture 2"/>
+            <wp:cNvGraphicFramePr>
+              <a:graphicFrameLocks xmlns:a="http://schemas.openxmlformats.org/drawingml/2006/main" noChangeAspect="1"/>
+            </wp:cNvGraphicFramePr>
+            <a:graphic xmlns:a="http://schemas.openxmlformats.org/drawingml/2006/main">
+              <a:graphicData uri="http://schemas.openxmlformats.org/drawingml/2006/picture">
+                <pic:pic xmlns:pic="http://schemas.openxmlformats.org/drawingml/2006/picture">
+                  <pic:nvPicPr>
+                    <pic:cNvPr id="2" name="pdv2.png"/>
+                    <pic:cNvPicPr/>
+                  </pic:nvPicPr>
+                  <pic:blipFill>
+                    <a:blip r:embed="rId12">
+                      <a:extLst>
+                        <a:ext uri="{28A0092B-C50C-407E-A947-70E740481C1C}">
+                          <a14:useLocalDpi xmlns:a14="http://schemas.microsoft.com/office/drawing/2010/main" val="0"/>
+                        </a:ext>
+                      </a:extLst>
+                    </a:blip>
+                    <a:stretch>
+                      <a:fillRect/>
+                    </a:stretch>
+                  </pic:blipFill>
+                  <pic:spPr>
+                    <a:xfrm>
+                      <a:off x="0" y="0"/>
+                      <a:ext cx="5401429" cy="3172268"/>
+                    </a:xfrm>
+                    <a:prstGeom prst="rect">
+                      <a:avLst/>
+                    </a:prstGeom>
+                  </pic:spPr>
+                </pic:pic>
+              </a:graphicData>
+            </a:graphic>
+          </wp:inline>
+        </w:drawing>
+      </w:r>
+    </w:p>
+    <w:p/>
+    <w:p>
+      <w:pPr>
+        <w:ind w:firstLine="431"/>
+      </w:pPr>
+      <w:r>
+        <w:t>7.5 Clique em Executar</w:t>
+      </w:r>
+    </w:p>
+    <w:p>
+      <w:pPr>
+        <w:ind w:firstLine="431"/>
+      </w:pPr>
+    </w:p>
+    <w:p>
+      <w:r>
+        <w:rPr>
+          <w:noProof/>
+        </w:rPr>
+        <w:drawing>
+          <wp:inline distT="0" distB="0" distL="0" distR="0" wp14:anchorId="5EA9D462" wp14:editId="344592D6">
+            <wp:extent cx="4715533" cy="3429479"/>
+            <wp:effectExtent l="0" t="0" r="0" b="0"/>
+            <wp:docPr id="3" name="Picture 3"/>
+            <wp:cNvGraphicFramePr>
+              <a:graphicFrameLocks xmlns:a="http://schemas.openxmlformats.org/drawingml/2006/main" noChangeAspect="1"/>
+            </wp:cNvGraphicFramePr>
+            <a:graphic xmlns:a="http://schemas.openxmlformats.org/drawingml/2006/main">
+              <a:graphicData uri="http://schemas.openxmlformats.org/drawingml/2006/picture">
+                <pic:pic xmlns:pic="http://schemas.openxmlformats.org/drawingml/2006/picture">
+                  <pic:nvPicPr>
+                    <pic:cNvPr id="3" name="pdv3.png"/>
+                    <pic:cNvPicPr/>
+                  </pic:nvPicPr>
+                  <pic:blipFill>
+                    <a:blip r:embed="rId13">
+                      <a:extLst>
+                        <a:ext uri="{28A0092B-C50C-407E-A947-70E740481C1C}">
+                          <a14:useLocalDpi xmlns:a14="http://schemas.microsoft.com/office/drawing/2010/main" val="0"/>
+                        </a:ext>
+                      </a:extLst>
+                    </a:blip>
+                    <a:stretch>
+                      <a:fillRect/>
+                    </a:stretch>
+                  </pic:blipFill>
+                  <pic:spPr>
+                    <a:xfrm>
+                      <a:off x="0" y="0"/>
+                      <a:ext cx="4715533" cy="3429479"/>
+                    </a:xfrm>
+                    <a:prstGeom prst="rect">
+                      <a:avLst/>
+                    </a:prstGeom>
+                  </pic:spPr>
+                </pic:pic>
+              </a:graphicData>
+            </a:graphic>
+          </wp:inline>
+        </w:drawing>
+      </w:r>
+      <w:r>
+        <w:tab/>
+      </w:r>
+    </w:p>
+    <w:p/>
+    <w:p>
+      <w:pPr>
+        <w:ind w:firstLine="431"/>
+      </w:pPr>
+      <w:r>
+        <w:t>7.6 Utilize o sistema</w:t>
+      </w:r>
+    </w:p>
+    <w:p>
+      <w:r>
+        <w:rPr>
+          <w:noProof/>
+        </w:rPr>
+        <w:lastRenderedPageBreak/>
+        <w:drawing>
+          <wp:inline distT="0" distB="0" distL="0" distR="0" wp14:anchorId="6C1EF069" wp14:editId="79F9CFB9">
+            <wp:extent cx="5759450" cy="3269615"/>
+            <wp:effectExtent l="0" t="0" r="0" b="6985"/>
+            <wp:docPr id="4" name="Picture 4"/>
+            <wp:cNvGraphicFramePr>
+              <a:graphicFrameLocks xmlns:a="http://schemas.openxmlformats.org/drawingml/2006/main" noChangeAspect="1"/>
+            </wp:cNvGraphicFramePr>
+            <a:graphic xmlns:a="http://schemas.openxmlformats.org/drawingml/2006/main">
+              <a:graphicData uri="http://schemas.openxmlformats.org/drawingml/2006/picture">
+                <pic:pic xmlns:pic="http://schemas.openxmlformats.org/drawingml/2006/picture">
+                  <pic:nvPicPr>
+                    <pic:cNvPr id="4" name="pdv4.png"/>
+                    <pic:cNvPicPr/>
+                  </pic:nvPicPr>
+                  <pic:blipFill>
+                    <a:blip r:embed="rId14">
+                      <a:extLst>
+                        <a:ext uri="{28A0092B-C50C-407E-A947-70E740481C1C}">
+                          <a14:useLocalDpi xmlns:a14="http://schemas.microsoft.com/office/drawing/2010/main" val="0"/>
+                        </a:ext>
+                      </a:extLst>
+                    </a:blip>
+                    <a:stretch>
+                      <a:fillRect/>
+                    </a:stretch>
+                  </pic:blipFill>
+                  <pic:spPr>
+                    <a:xfrm>
+                      <a:off x="0" y="0"/>
+                      <a:ext cx="5759450" cy="3269615"/>
+                    </a:xfrm>
+                    <a:prstGeom prst="rect">
+                      <a:avLst/>
+                    </a:prstGeom>
+                  </pic:spPr>
+                </pic:pic>
+              </a:graphicData>
+            </a:graphic>
+          </wp:inline>
+        </w:drawing>
+      </w:r>
+    </w:p>
+    <w:p>
+      <w:pPr>
+        <w:pStyle w:val="Heading1"/>
+        <w:ind w:left="431" w:hanging="431"/>
+      </w:pPr>
+      <w:bookmarkStart w:id="28" w:name="_Toc433198367"/>
+      <w:bookmarkStart w:id="29" w:name="_Toc433199327"/>
+      <w:r>
+        <w:t>Estrutura do Sistema</w:t>
+      </w:r>
+      <w:bookmarkEnd w:id="28"/>
+      <w:bookmarkEnd w:id="29"/>
+    </w:p>
+    <w:p>
+      <w:pPr>
+        <w:pStyle w:val="Heading2"/>
+      </w:pPr>
+      <w:bookmarkStart w:id="30" w:name="_Toc433198368"/>
+      <w:bookmarkStart w:id="31" w:name="_Toc433199328"/>
+      <w:r>
+        <w:t>Estrutura de Projetos</w:t>
+      </w:r>
+      <w:bookmarkEnd w:id="30"/>
+      <w:bookmarkEnd w:id="31"/>
+    </w:p>
+    <w:p>
+      <w:pPr>
+        <w:ind w:left="708" w:firstLine="708"/>
+      </w:pPr>
+      <w:r>
+        <w:t>O sistema é um conjunto de dois projetos, um contendo a interface do usuário e as chamadas ao VendasTottal e outro com algumas classes espelho das classes do projeto Vendas.ServicoWeb.Business que existe dentro do sistema VendasTottal</w:t>
+      </w:r>
+    </w:p>
+    <w:p>
+      <w:pPr>
+        <w:pStyle w:val="Heading2"/>
+      </w:pPr>
+      <w:bookmarkStart w:id="32" w:name="_Toc433198369"/>
+      <w:bookmarkStart w:id="33" w:name="_Toc433199329"/>
+      <w:r>
+        <w:t>Vendas.PdvWpf</w:t>
+      </w:r>
+      <w:bookmarkEnd w:id="32"/>
+      <w:bookmarkEnd w:id="33"/>
+    </w:p>
+    <w:p>
+      <w:pPr>
+        <w:ind w:left="708" w:firstLine="708"/>
+      </w:pPr>
+      <w:r>
+        <w:t>Esse projeto contém a interface com o usuário utilizando tecnologia WPF, é ele quem enviar requisições ao servidor como login e venda, e também decide o que fazer com as respostas do servidor</w:t>
+      </w:r>
+    </w:p>
+    <w:p>
+      <w:pPr>
+        <w:pStyle w:val="Heading2"/>
+      </w:pPr>
+      <w:bookmarkStart w:id="34" w:name="_Toc433198370"/>
+      <w:bookmarkStart w:id="35" w:name="_Toc433199330"/>
+      <w:r>
+        <w:t>Vendas.ServicoWeb.Business</w:t>
+      </w:r>
+      <w:bookmarkEnd w:id="34"/>
+      <w:bookmarkEnd w:id="35"/>
+    </w:p>
+    <w:p>
+      <w:pPr>
+        <w:ind w:left="708" w:firstLine="708"/>
+      </w:pPr>
+      <w:r>
+        <w:t>Esse projeto contém a estrutura de classes espelho das classes do servidor, para que a interação dos projetos seja precisa e de fácil manutenção, dessa forma podemos saber exatamente com que classe o sistema está lidando tanto na aplicação desktop quanto na web.</w:t>
+      </w:r>
+    </w:p>
+    <w:p/>
     <w:p>
       <w:pPr>
         <w:rPr>
@@ -1201,9 +2083,11 @@
       <w:pPr>
         <w:pStyle w:val="Heading1"/>
       </w:pPr>
+      <w:bookmarkStart w:id="36" w:name="_Toc433199331"/>
       <w:r>
         <w:t>Glossário</w:t>
       </w:r>
+      <w:bookmarkEnd w:id="36"/>
     </w:p>
     <w:p>
       <w:pPr>
@@ -1218,116 +2102,93 @@
     <w:p/>
     <w:p>
       <w:r>
-        <w:t>6.2 Sql Server: Sistema Gerenciador de Banco de Dados desenvolvido pela Microsoft para fazer o controle de dados de aplicações de pequeno, médio e grande porte</w:t>
-      </w:r>
-    </w:p>
-    <w:p/>
-    <w:p>
-      <w:r>
-        <w:t>6.3 DevExpress: software para auxiliar no desenvolvimento de interface com suporte a diversas interfaces</w:t>
-      </w:r>
-    </w:p>
-    <w:p/>
-    <w:p>
-      <w:r>
-        <w:t>6.4 Javascript: Linguagem de programação interpretada, utilizada para enriquecer a interface com o usuário nos browsers e fazer interações com servidor de forma assíncrona.</w:t>
-      </w:r>
-    </w:p>
-    <w:p/>
-    <w:p>
-      <w:r>
-        <w:t>6.5 CSS: Linguagem de folha de estilo utilizadas para definir a apresentação de documentos escritos em uma linguagem de marcação como HTML ou XML</w:t>
-      </w:r>
-    </w:p>
-    <w:p/>
-    <w:p>
-      <w:r>
-        <w:t>6.6 HTML: Linguagem de marcação de texto usada para definir o layout de websites.</w:t>
-      </w:r>
-    </w:p>
-    <w:p/>
-    <w:p>
-      <w:r>
-        <w:t>6.7 XML: É uma linguagem de marcação de textos utilizada para se padronizar informações de forma ela é capaz de descrever diversos tipos de dados, seu propósito é a facilidade de compartilhamento de informações através da internet</w:t>
-      </w:r>
-    </w:p>
-    <w:p/>
-    <w:p>
-      <w:r>
-        <w:t>6.8 JSON: É uma forma de organizar informações de maneira a facilitar o compartilhamento dela através da internet, com a vantagem de ser padronizada por javascript e organiza as informações em padrão de Orientação a Objetos, facilitando a manipulação da informação para liguagens que utilizam esse paradgma</w:t>
-      </w:r>
-    </w:p>
-    <w:p/>
-    <w:p>
-      <w:r>
-        <w:t>6.9 Orientação a Objetos: É um Paradigma de programação que visa fazer com que o desenvolvimento de um sistema seja padronizado e seja de fácil manutenção.</w:t>
-      </w:r>
-    </w:p>
-    <w:p/>
-    <w:p>
-      <w:r>
-        <w:lastRenderedPageBreak/>
-        <w:t>6.10 AJAX: É uma técnica de javascript que permite a comunicação com servidor de maneira assíncrona.</w:t>
-      </w:r>
-    </w:p>
-    <w:p/>
-    <w:p>
-      <w:r>
-        <w:t>6.11 Nhibernate: É um Biblioteca de classes que permitem o mapeamento objeto relacional do banco de dados, fazendo com que um banco de dados que usa o paradigma relacional seja usado como se o paradigma fosse orientado a objetos</w:t>
-      </w:r>
-    </w:p>
-    <w:p/>
-    <w:p>
-      <w:r>
-        <w:t>6.12 Banco de dado Relacional: É o conceito de banco de dados que relaciona as informações a partir de chaves primárias e secundárias e tabelas</w:t>
-      </w:r>
-    </w:p>
-    <w:p/>
-    <w:p>
-      <w:r>
-        <w:t>6.13 Visual Studio: Ferramenta da Microsoft para desenvolvimento de sistemas em diversas linguagens, inclusive C#</w:t>
-      </w:r>
-    </w:p>
-    <w:p/>
-    <w:p>
-      <w:r>
-        <w:t>6.14 Sql Mangment Studio: Ferramenta da Microsoft para gerenciar uma banco de dados Sql Server</w:t>
-      </w:r>
-    </w:p>
-    <w:p/>
-    <w:p>
-      <w:r>
-        <w:t xml:space="preserve">6.15 HTTP: É o modelo de comunicação utilizado na internet, é o que trafega os dados pela web. </w:t>
-      </w:r>
-    </w:p>
-    <w:p/>
-    <w:p>
-      <w:r>
-        <w:t>6.16 Windows Server: Sistema Operacional da microsoft especializado em fornecer serviços web</w:t>
-      </w:r>
-    </w:p>
-    <w:p/>
-    <w:p>
-      <w:r>
-        <w:t>6.17 IIS: É um servidor web que oferece uma plataforma para hospedagem de sites, serviços e aplicativos, esse programa é o que interpreta a linguagem de programação c# entre outros</w:t>
-      </w:r>
-    </w:p>
-    <w:p/>
-    <w:p>
-      <w:r>
-        <w:t>6.18 .Net Framework: É uma plataforma criada pela microsoft para desenvolvimento de sistemas, o c# é dependente dessa plataforma.</w:t>
+        <w:t>6.2 DevExpress: software para auxiliar no desenvolvimento de interface com suporte a diversas interfaces</w:t>
       </w:r>
     </w:p>
     <w:p/>
     <w:p/>
+    <w:p>
+      <w:r>
+        <w:lastRenderedPageBreak/>
+        <w:t>6.3 XML: É uma linguagem de marcação de textos utilizada para se padronizar informações de forma ela é capaz de descrever diversos tipos de dados, seu propósito é a facilidade de compartilhamento de informações através da internet</w:t>
+      </w:r>
+    </w:p>
+    <w:p/>
+    <w:p>
+      <w:r>
+        <w:t>6.4 JSON: É uma forma de organizar informações de maneira a facilitar o compartilhamento dela através da internet, com a vantagem de ser padronizada por javascript e organiza as informações em padrão de Orientação a Objetos, facilitando a manipulação da informação para liguagens que utilizam esse paradgma</w:t>
+      </w:r>
+    </w:p>
+    <w:p/>
+    <w:p>
+      <w:r>
+        <w:t>6.5 Orientação a Objetos: É um Paradigma de programação que visa fazer com que o desenvolvimento de um sistema seja padronizado e seja de fácil manutenção.</w:t>
+      </w:r>
+    </w:p>
+    <w:p/>
+    <w:p>
+      <w:r>
+        <w:t>6.6 Visual Studio: Ferramenta da Microsoft para desenvolvimento de sistemas em diversas linguagens, inclusive C#</w:t>
+      </w:r>
+    </w:p>
+    <w:p/>
+    <w:p>
+      <w:r>
+        <w:t xml:space="preserve">6.7 HTTP: É o modelo de comunicação utilizado na internet, é o que trafega os dados pela web. </w:t>
+      </w:r>
+    </w:p>
+    <w:p/>
+    <w:p>
+      <w:r>
+        <w:t>6.8 Windows Server: Sistema Operacional da microsoft especializado em fornecer serviços web</w:t>
+      </w:r>
+    </w:p>
+    <w:p/>
+    <w:p>
+      <w:r>
+        <w:t>6.9 IIS: É um servidor web que oferece uma plataforma para hospedagem de sites, serviços e aplicativos, esse programa é o que interpreta a linguagem de programação c# entre outros</w:t>
+      </w:r>
+    </w:p>
+    <w:p/>
+    <w:p>
+      <w:r>
+        <w:t>6.10 .Net Framework: É uma plataforma criada pela microsoft para desenvolvimento de sistemas, o c# é dependente dessa plataforma.</w:t>
+      </w:r>
+    </w:p>
+    <w:p/>
+    <w:p/>
+    <w:p>
+      <w:pPr>
+        <w:jc w:val="both"/>
+      </w:pPr>
+    </w:p>
     <w:sectPr>
-      <w:headerReference w:type="even" r:id="rId8"/>
+      <w:headerReference w:type="even" r:id="rId15"/>
       <w:pgSz w:w="11906" w:h="16838" w:code="9"/>
       <w:pgMar w:top="1418" w:right="1418" w:bottom="1418" w:left="1418" w:header="680" w:footer="680" w:gutter="0"/>
       <w:cols w:space="720"/>
     </w:sectPr>
   </w:body>
 </w:document>
+</file>
+
+<file path=word/endnotes.xml><?xml version="1.0" encoding="utf-8"?>
+<w:endnotes xmlns:wpc="http://schemas.microsoft.com/office/word/2010/wordprocessingCanvas" xmlns:mc="http://schemas.openxmlformats.org/markup-compatibility/2006" xmlns:o="urn:schemas-microsoft-com:office:office" xmlns:r="http://schemas.openxmlformats.org/officeDocument/2006/relationships" xmlns:m="http://schemas.openxmlformats.org/officeDocument/2006/math" xmlns:v="urn:schemas-microsoft-com:vml" xmlns:wp14="http://schemas.microsoft.com/office/word/2010/wordprocessingDrawing" xmlns:wp="http://schemas.openxmlformats.org/drawingml/2006/wordprocessingDrawing" xmlns:w10="urn:schemas-microsoft-com:office:word" xmlns:w="http://schemas.openxmlformats.org/wordprocessingml/2006/main" xmlns:w14="http://schemas.microsoft.com/office/word/2010/wordml" xmlns:w15="http://schemas.microsoft.com/office/word/2012/wordml" xmlns:wpg="http://schemas.microsoft.com/office/word/2010/wordprocessingGroup" xmlns:wpi="http://schemas.microsoft.com/office/word/2010/wordprocessingInk" xmlns:wne="http://schemas.microsoft.com/office/word/2006/wordml" xmlns:wps="http://schemas.microsoft.com/office/word/2010/wordprocessingShape" mc:Ignorable="w14 w15 wp14">
+  <w:endnote w:type="separator" w:id="-1">
+    <w:p>
+      <w:r>
+        <w:separator/>
+      </w:r>
+    </w:p>
+  </w:endnote>
+  <w:endnote w:type="continuationSeparator" w:id="0">
+    <w:p>
+      <w:r>
+        <w:continuationSeparator/>
+      </w:r>
+    </w:p>
+  </w:endnote>
+</w:endnotes>
 </file>
 
 <file path=word/footer1.xml><?xml version="1.0" encoding="utf-8"?>
@@ -1340,8 +2201,115 @@
 </w:ftr>
 </file>
 
+<file path=word/footnotes.xml><?xml version="1.0" encoding="utf-8"?>
+<w:footnotes xmlns:wpc="http://schemas.microsoft.com/office/word/2010/wordprocessingCanvas" xmlns:mc="http://schemas.openxmlformats.org/markup-compatibility/2006" xmlns:o="urn:schemas-microsoft-com:office:office" xmlns:r="http://schemas.openxmlformats.org/officeDocument/2006/relationships" xmlns:m="http://schemas.openxmlformats.org/officeDocument/2006/math" xmlns:v="urn:schemas-microsoft-com:vml" xmlns:wp14="http://schemas.microsoft.com/office/word/2010/wordprocessingDrawing" xmlns:wp="http://schemas.openxmlformats.org/drawingml/2006/wordprocessingDrawing" xmlns:w10="urn:schemas-microsoft-com:office:word" xmlns:w="http://schemas.openxmlformats.org/wordprocessingml/2006/main" xmlns:w14="http://schemas.microsoft.com/office/word/2010/wordml" xmlns:w15="http://schemas.microsoft.com/office/word/2012/wordml" xmlns:wpg="http://schemas.microsoft.com/office/word/2010/wordprocessingGroup" xmlns:wpi="http://schemas.microsoft.com/office/word/2010/wordprocessingInk" xmlns:wne="http://schemas.microsoft.com/office/word/2006/wordml" xmlns:wps="http://schemas.microsoft.com/office/word/2010/wordprocessingShape" mc:Ignorable="w14 w15 wp14">
+  <w:footnote w:type="separator" w:id="-1">
+    <w:p>
+      <w:r>
+        <w:separator/>
+      </w:r>
+    </w:p>
+  </w:footnote>
+  <w:footnote w:type="continuationSeparator" w:id="0">
+    <w:p>
+      <w:r>
+        <w:continuationSeparator/>
+      </w:r>
+    </w:p>
+  </w:footnote>
+</w:footnotes>
+</file>
+
 <file path=word/header1.xml><?xml version="1.0" encoding="utf-8"?>
 <w:hdr xmlns:wpc="http://schemas.microsoft.com/office/word/2010/wordprocessingCanvas" xmlns:mc="http://schemas.openxmlformats.org/markup-compatibility/2006" xmlns:o="urn:schemas-microsoft-com:office:office" xmlns:r="http://schemas.openxmlformats.org/officeDocument/2006/relationships" xmlns:m="http://schemas.openxmlformats.org/officeDocument/2006/math" xmlns:v="urn:schemas-microsoft-com:vml" xmlns:wp14="http://schemas.microsoft.com/office/word/2010/wordprocessingDrawing" xmlns:wp="http://schemas.openxmlformats.org/drawingml/2006/wordprocessingDrawing" xmlns:w10="urn:schemas-microsoft-com:office:word" xmlns:w="http://schemas.openxmlformats.org/wordprocessingml/2006/main" xmlns:w14="http://schemas.microsoft.com/office/word/2010/wordml" xmlns:w15="http://schemas.microsoft.com/office/word/2012/wordml" xmlns:wpg="http://schemas.microsoft.com/office/word/2010/wordprocessingGroup" xmlns:wpi="http://schemas.microsoft.com/office/word/2010/wordprocessingInk" xmlns:wne="http://schemas.microsoft.com/office/word/2006/wordml" xmlns:wps="http://schemas.microsoft.com/office/word/2010/wordprocessingShape" mc:Ignorable="w14 w15 wp14">
+  <w:p/>
+  <w:p>
+    <w:pPr>
+      <w:pBdr>
+        <w:top w:val="single" w:sz="6" w:space="1" w:color="auto"/>
+      </w:pBdr>
+      <w:jc w:val="right"/>
+      <w:rPr>
+        <w:rFonts w:ascii="Arial" w:hAnsi="Arial" w:cs="Arial"/>
+        <w:sz w:val="20"/>
+      </w:rPr>
+    </w:pPr>
+    <w:r>
+      <w:rPr>
+        <w:rFonts w:ascii="Arial" w:hAnsi="Arial" w:cs="Arial"/>
+        <w:sz w:val="20"/>
+      </w:rPr>
+      <w:t xml:space="preserve">Documentação – </w:t>
+    </w:r>
+    <w:r>
+      <w:rPr>
+        <w:rFonts w:ascii="Arial" w:hAnsi="Arial" w:cs="Arial"/>
+        <w:sz w:val="20"/>
+      </w:rPr>
+      <w:t>PdvWpfTottal</w:t>
+    </w:r>
+    <w:r>
+      <w:rPr>
+        <w:rFonts w:ascii="Arial" w:hAnsi="Arial" w:cs="Arial"/>
+        <w:sz w:val="20"/>
+      </w:rPr>
+      <w:t xml:space="preserve"> 10/2015</w:t>
+    </w:r>
+  </w:p>
+  <w:p>
+    <w:pPr>
+      <w:pBdr>
+        <w:bottom w:val="single" w:sz="6" w:space="1" w:color="auto"/>
+      </w:pBdr>
+      <w:jc w:val="right"/>
+      <w:rPr>
+        <w:rFonts w:ascii="Arial" w:hAnsi="Arial" w:cs="Arial"/>
+        <w:sz w:val="20"/>
+      </w:rPr>
+    </w:pPr>
+    <w:r>
+      <w:rPr>
+        <w:rFonts w:ascii="Arial" w:hAnsi="Arial" w:cs="Arial"/>
+        <w:sz w:val="20"/>
+      </w:rPr>
+      <w:t>Autor: Rafael Augusto Diniz dos Santos Reis</w:t>
+    </w:r>
+  </w:p>
+  <w:p>
+    <w:pPr>
+      <w:pBdr>
+        <w:bottom w:val="single" w:sz="6" w:space="1" w:color="auto"/>
+      </w:pBdr>
+      <w:jc w:val="right"/>
+      <w:rPr>
+        <w:rFonts w:ascii="Arial" w:hAnsi="Arial" w:cs="Arial"/>
+        <w:sz w:val="20"/>
+      </w:rPr>
+    </w:pPr>
+    <w:r>
+      <w:rPr>
+        <w:rFonts w:ascii="Arial" w:hAnsi="Arial" w:cs="Arial"/>
+        <w:sz w:val="20"/>
+      </w:rPr>
+      <w:t>Versão: 0.1</w:t>
+    </w:r>
+  </w:p>
+  <w:p>
+    <w:pPr>
+      <w:pStyle w:val="Header"/>
+      <w:spacing w:before="0" w:after="0"/>
+    </w:pPr>
+  </w:p>
+  <w:p>
+    <w:pPr>
+      <w:pStyle w:val="Header"/>
+    </w:pPr>
+  </w:p>
+  <w:p>
+    <w:pPr>
+      <w:pStyle w:val="Header"/>
+    </w:pPr>
+  </w:p>
   <w:p>
     <w:pPr>
       <w:pStyle w:val="Header"/>
@@ -1568,8 +2536,8 @@
     <w:lsdException w:name="index 7" w:semiHidden="1" w:unhideWhenUsed="1"/>
     <w:lsdException w:name="index 8" w:semiHidden="1" w:unhideWhenUsed="1"/>
     <w:lsdException w:name="index 9" w:semiHidden="1" w:unhideWhenUsed="1"/>
-    <w:lsdException w:name="toc 1" w:semiHidden="1" w:uiPriority="0" w:unhideWhenUsed="1"/>
-    <w:lsdException w:name="toc 2" w:semiHidden="1" w:uiPriority="0" w:unhideWhenUsed="1"/>
+    <w:lsdException w:name="toc 1" w:semiHidden="1" w:uiPriority="39" w:unhideWhenUsed="1"/>
+    <w:lsdException w:name="toc 2" w:semiHidden="1" w:uiPriority="39" w:unhideWhenUsed="1"/>
     <w:lsdException w:name="toc 3" w:semiHidden="1" w:uiPriority="39" w:unhideWhenUsed="1"/>
     <w:lsdException w:name="toc 4" w:semiHidden="1" w:uiPriority="39" w:unhideWhenUsed="1"/>
     <w:lsdException w:name="toc 5" w:semiHidden="1" w:uiPriority="39" w:unhideWhenUsed="1"/>
@@ -1580,7 +2548,7 @@
     <w:lsdException w:name="Normal Indent" w:semiHidden="1" w:unhideWhenUsed="1"/>
     <w:lsdException w:name="footnote text" w:semiHidden="1" w:unhideWhenUsed="1"/>
     <w:lsdException w:name="annotation text" w:semiHidden="1" w:unhideWhenUsed="1"/>
-    <w:lsdException w:name="header" w:semiHidden="1" w:uiPriority="0" w:unhideWhenUsed="1"/>
+    <w:lsdException w:name="header" w:semiHidden="1" w:unhideWhenUsed="1"/>
     <w:lsdException w:name="footer" w:semiHidden="1" w:uiPriority="0" w:unhideWhenUsed="1"/>
     <w:lsdException w:name="index heading" w:semiHidden="1" w:unhideWhenUsed="1"/>
     <w:lsdException w:name="caption" w:semiHidden="1" w:uiPriority="35" w:unhideWhenUsed="1" w:qFormat="1"/>
@@ -1634,7 +2602,7 @@
     <w:lsdException w:name="Body Text Indent 2" w:semiHidden="1" w:unhideWhenUsed="1"/>
     <w:lsdException w:name="Body Text Indent 3" w:semiHidden="1" w:unhideWhenUsed="1"/>
     <w:lsdException w:name="Block Text" w:semiHidden="1" w:unhideWhenUsed="1"/>
-    <w:lsdException w:name="Hyperlink" w:semiHidden="1" w:uiPriority="0" w:unhideWhenUsed="1"/>
+    <w:lsdException w:name="Hyperlink" w:semiHidden="1" w:unhideWhenUsed="1"/>
     <w:lsdException w:name="FollowedHyperlink" w:semiHidden="1" w:unhideWhenUsed="1"/>
     <w:lsdException w:name="Strong" w:uiPriority="22" w:qFormat="1"/>
     <w:lsdException w:name="Emphasis" w:uiPriority="20" w:qFormat="1"/>
@@ -2342,7 +3310,7 @@
   </w:style>
   <w:style w:type="character" w:styleId="Hyperlink">
     <w:name w:val="Hyperlink"/>
-    <w:semiHidden/>
+    <w:uiPriority w:val="99"/>
     <w:rsid w:val="00194BCA"/>
     <w:rPr>
       <w:color w:val="0000FF"/>
@@ -2354,7 +3322,7 @@
     <w:basedOn w:val="Normal"/>
     <w:next w:val="Normal"/>
     <w:autoRedefine/>
-    <w:semiHidden/>
+    <w:uiPriority w:val="39"/>
     <w:rsid w:val="00194BCA"/>
     <w:pPr>
       <w:tabs>
@@ -2377,7 +3345,7 @@
     <w:basedOn w:val="Normal"/>
     <w:next w:val="Normal"/>
     <w:autoRedefine/>
-    <w:semiHidden/>
+    <w:uiPriority w:val="39"/>
     <w:rsid w:val="00194BCA"/>
     <w:pPr>
       <w:ind w:left="240"/>
@@ -2392,7 +3360,7 @@
     <w:name w:val="header"/>
     <w:basedOn w:val="Normal"/>
     <w:link w:val="HeaderChar"/>
-    <w:semiHidden/>
+    <w:uiPriority w:val="99"/>
     <w:rsid w:val="00194BCA"/>
     <w:pPr>
       <w:tabs>
@@ -2412,7 +3380,7 @@
     <w:name w:val="Header Char"/>
     <w:basedOn w:val="DefaultParagraphFont"/>
     <w:link w:val="Header"/>
-    <w:semiHidden/>
+    <w:uiPriority w:val="99"/>
     <w:rsid w:val="00194BCA"/>
     <w:rPr>
       <w:rFonts w:ascii="Arial" w:eastAsia="Times New Roman" w:hAnsi="Arial" w:cs="Times New Roman"/>

</xml_diff>

<commit_message>
Documentações prontas, faltando apenas a correção das tabulações e espaços.
</commit_message>
<xml_diff>
--- a/CooperTs/Documentação PdvWpfTottal.docx
+++ b/CooperTs/Documentação PdvWpfTottal.docx
@@ -9,6 +9,8 @@
       <w:r>
         <w:t>Documentação</w:t>
       </w:r>
+      <w:bookmarkStart w:id="0" w:name="_GoBack"/>
+      <w:bookmarkEnd w:id="0"/>
     </w:p>
     <w:p>
       <w:pPr>
@@ -63,8 +65,6 @@
         <w:t>Conteúdo</w:t>
       </w:r>
     </w:p>
-    <w:bookmarkStart w:id="0" w:name="_GoBack"/>
-    <w:bookmarkEnd w:id="0"/>
     <w:p>
       <w:pPr>
         <w:pStyle w:val="TOC1"/>
@@ -1730,16 +1730,18 @@
         <w:ind w:left="431"/>
       </w:pPr>
       <w:r>
-        <w:t xml:space="preserve">7.1 Acesse o Link e faça o download </w:t>
-      </w:r>
-      <w:hyperlink r:id="rId10" w:tgtFrame="_blank" w:history="1">
+        <w:t>7.1</w:t>
+      </w:r>
+      <w:r>
+        <w:tab/>
+      </w:r>
+      <w:r>
+        <w:t xml:space="preserve">Acesse o Link e faça o download </w:t>
+      </w:r>
+      <w:hyperlink r:id="rId10" w:history="1">
         <w:r>
           <w:rPr>
             <w:rStyle w:val="Hyperlink"/>
-            <w:rFonts w:ascii="Segoe UI" w:hAnsi="Segoe UI" w:cs="Segoe UI"/>
-            <w:color w:val="5566DD"/>
-            <w:sz w:val="18"/>
-            <w:szCs w:val="18"/>
           </w:rPr>
           <w:t>https://bankline.goldplatinum.com.br/Install/tottal/desktop/Vendas.PdvWpf.application</w:t>
         </w:r>
@@ -1750,7 +1752,13 @@
         <w:ind w:left="431"/>
       </w:pPr>
       <w:r>
-        <w:t>7.2 Abra o programa baixado</w:t>
+        <w:t>7.2</w:t>
+      </w:r>
+      <w:r>
+        <w:tab/>
+      </w:r>
+      <w:r>
+        <w:t>Abra o programa baixado</w:t>
       </w:r>
     </w:p>
     <w:p>
@@ -1758,7 +1766,13 @@
         <w:ind w:left="431"/>
       </w:pPr>
       <w:r>
-        <w:t>7.3 Clique em instalar</w:t>
+        <w:t>7.3</w:t>
+      </w:r>
+      <w:r>
+        <w:tab/>
+      </w:r>
+      <w:r>
+        <w:t>Clique em instalar</w:t>
       </w:r>
     </w:p>
     <w:p>
@@ -2239,21 +2253,7 @@
         <w:rFonts w:ascii="Arial" w:hAnsi="Arial" w:cs="Arial"/>
         <w:sz w:val="20"/>
       </w:rPr>
-      <w:t xml:space="preserve">Documentação – </w:t>
-    </w:r>
-    <w:r>
-      <w:rPr>
-        <w:rFonts w:ascii="Arial" w:hAnsi="Arial" w:cs="Arial"/>
-        <w:sz w:val="20"/>
-      </w:rPr>
-      <w:t>PdvWpfTottal</w:t>
-    </w:r>
-    <w:r>
-      <w:rPr>
-        <w:rFonts w:ascii="Arial" w:hAnsi="Arial" w:cs="Arial"/>
-        <w:sz w:val="20"/>
-      </w:rPr>
-      <w:t xml:space="preserve"> 10/2015</w:t>
+      <w:t>Documentação – PdvWpfTottal 10/2015</w:t>
     </w:r>
   </w:p>
   <w:p>
@@ -2272,7 +2272,14 @@
         <w:rFonts w:ascii="Arial" w:hAnsi="Arial" w:cs="Arial"/>
         <w:sz w:val="20"/>
       </w:rPr>
-      <w:t>Autor: Rafael Augusto Diniz dos Santos Reis</w:t>
+      <w:t xml:space="preserve">Autor: </w:t>
+    </w:r>
+    <w:r>
+      <w:rPr>
+        <w:rFonts w:ascii="Arial" w:hAnsi="Arial" w:cs="Arial"/>
+        <w:sz w:val="20"/>
+      </w:rPr>
+      <w:t>WillTecnologia</w:t>
     </w:r>
   </w:p>
   <w:p>
@@ -2291,7 +2298,14 @@
         <w:rFonts w:ascii="Arial" w:hAnsi="Arial" w:cs="Arial"/>
         <w:sz w:val="20"/>
       </w:rPr>
-      <w:t>Versão: 0.1</w:t>
+      <w:t xml:space="preserve">Versão: </w:t>
+    </w:r>
+    <w:r>
+      <w:rPr>
+        <w:rFonts w:ascii="Arial" w:hAnsi="Arial" w:cs="Arial"/>
+        <w:sz w:val="20"/>
+      </w:rPr>
+      <w:t>1.0</w:t>
     </w:r>
   </w:p>
   <w:p>
@@ -3422,6 +3436,18 @@
       <w:lang w:eastAsia="pt-BR"/>
     </w:rPr>
   </w:style>
+  <w:style w:type="character" w:styleId="FollowedHyperlink">
+    <w:name w:val="FollowedHyperlink"/>
+    <w:basedOn w:val="DefaultParagraphFont"/>
+    <w:uiPriority w:val="99"/>
+    <w:semiHidden/>
+    <w:unhideWhenUsed/>
+    <w:rsid w:val="00B16001"/>
+    <w:rPr>
+      <w:color w:val="954F72" w:themeColor="followedHyperlink"/>
+      <w:u w:val="single"/>
+    </w:rPr>
+  </w:style>
 </w:styles>
 </file>
 

</xml_diff>

<commit_message>
Finalização de Documentação PdvWpfTottal.docx e Documentação VendasMobile.docx com tabulação e espaçamento.
</commit_message>
<xml_diff>
--- a/CooperTs/Documentação PdvWpfTottal.docx
+++ b/CooperTs/Documentação PdvWpfTottal.docx
@@ -9,8 +9,6 @@
       <w:r>
         <w:t>Documentação</w:t>
       </w:r>
-      <w:bookmarkStart w:id="0" w:name="_GoBack"/>
-      <w:bookmarkEnd w:id="0"/>
     </w:p>
     <w:p>
       <w:pPr>
@@ -1333,18 +1331,19 @@
       <w:pPr>
         <w:pStyle w:val="Heading1"/>
       </w:pPr>
-      <w:bookmarkStart w:id="1" w:name="_Toc467473439"/>
-      <w:bookmarkStart w:id="2" w:name="_Toc467473971"/>
-      <w:bookmarkStart w:id="3" w:name="_Toc467477710"/>
-      <w:bookmarkStart w:id="4" w:name="_Toc467494864"/>
-      <w:bookmarkStart w:id="5" w:name="_Toc467495234"/>
-      <w:bookmarkStart w:id="6" w:name="_Toc468086040"/>
-      <w:bookmarkStart w:id="7" w:name="_Toc497896595"/>
-      <w:bookmarkStart w:id="8" w:name="_Toc433199317"/>
+      <w:bookmarkStart w:id="0" w:name="_Toc467473439"/>
+      <w:bookmarkStart w:id="1" w:name="_Toc467473971"/>
+      <w:bookmarkStart w:id="2" w:name="_Toc467477710"/>
+      <w:bookmarkStart w:id="3" w:name="_Toc467494864"/>
+      <w:bookmarkStart w:id="4" w:name="_Toc467495234"/>
+      <w:bookmarkStart w:id="5" w:name="_Toc468086040"/>
+      <w:bookmarkStart w:id="6" w:name="_Toc497896595"/>
+      <w:bookmarkStart w:id="7" w:name="_Toc433199317"/>
       <w:r>
         <w:lastRenderedPageBreak/>
         <w:t>Introdução</w:t>
       </w:r>
+      <w:bookmarkEnd w:id="0"/>
       <w:bookmarkEnd w:id="1"/>
       <w:bookmarkEnd w:id="2"/>
       <w:bookmarkEnd w:id="3"/>
@@ -1352,33 +1351,33 @@
       <w:bookmarkEnd w:id="5"/>
       <w:bookmarkEnd w:id="6"/>
       <w:bookmarkEnd w:id="7"/>
+    </w:p>
+    <w:p>
+      <w:pPr>
+        <w:ind w:firstLine="708"/>
+      </w:pPr>
+      <w:r>
+        <w:t>Este documento descreve o sistema PdvWpfTottal, fornecendo aos desenvolvedores as informações necessárias para o projeto e implementação, assim como para a realização dos testes e homologação do sistema.</w:t>
+      </w:r>
+    </w:p>
+    <w:p>
+      <w:pPr>
+        <w:pStyle w:val="Heading1"/>
+      </w:pPr>
+      <w:bookmarkStart w:id="8" w:name="_Hlt467473290"/>
+      <w:bookmarkStart w:id="9" w:name="_Toc467473443"/>
+      <w:bookmarkStart w:id="10" w:name="_Toc467473975"/>
+      <w:bookmarkStart w:id="11" w:name="_Toc467477714"/>
+      <w:bookmarkStart w:id="12" w:name="_Toc467494868"/>
+      <w:bookmarkStart w:id="13" w:name="_Toc467495238"/>
+      <w:bookmarkStart w:id="14" w:name="_Toc468086046"/>
+      <w:bookmarkStart w:id="15" w:name="_Toc497896596"/>
+      <w:bookmarkStart w:id="16" w:name="_Toc433199318"/>
       <w:bookmarkEnd w:id="8"/>
-    </w:p>
-    <w:p>
-      <w:pPr>
-        <w:jc w:val="both"/>
-      </w:pPr>
-      <w:r>
-        <w:t>Este documento descreve o sistema PdvWpfTottal, fornecendo aos desenvolvedores as informações necessárias para o projeto e implementação, assim como para a realização dos testes e homologação do sistema.</w:t>
-      </w:r>
-    </w:p>
-    <w:p>
-      <w:pPr>
-        <w:pStyle w:val="Heading1"/>
-      </w:pPr>
-      <w:bookmarkStart w:id="9" w:name="_Hlt467473290"/>
-      <w:bookmarkStart w:id="10" w:name="_Toc467473443"/>
-      <w:bookmarkStart w:id="11" w:name="_Toc467473975"/>
-      <w:bookmarkStart w:id="12" w:name="_Toc467477714"/>
-      <w:bookmarkStart w:id="13" w:name="_Toc467494868"/>
-      <w:bookmarkStart w:id="14" w:name="_Toc467495238"/>
-      <w:bookmarkStart w:id="15" w:name="_Toc468086046"/>
-      <w:bookmarkStart w:id="16" w:name="_Toc497896596"/>
-      <w:bookmarkStart w:id="17" w:name="_Toc433199318"/>
+      <w:r>
+        <w:t>Descrição geral do sistema</w:t>
+      </w:r>
       <w:bookmarkEnd w:id="9"/>
-      <w:r>
-        <w:t>Descrição geral do sistema</w:t>
-      </w:r>
       <w:bookmarkEnd w:id="10"/>
       <w:bookmarkEnd w:id="11"/>
       <w:bookmarkEnd w:id="12"/>
@@ -1386,16 +1385,39 @@
       <w:bookmarkEnd w:id="14"/>
       <w:bookmarkEnd w:id="15"/>
       <w:bookmarkEnd w:id="16"/>
+    </w:p>
+    <w:p/>
+    <w:p>
+      <w:pPr>
+        <w:pStyle w:val="Heading2"/>
+      </w:pPr>
+      <w:bookmarkStart w:id="17" w:name="_Toc433199319"/>
+      <w:r>
+        <w:t>O que é o Sistema?</w:t>
+      </w:r>
       <w:bookmarkEnd w:id="17"/>
     </w:p>
     <w:p/>
     <w:p>
       <w:pPr>
+        <w:ind w:firstLine="708"/>
+        <w:jc w:val="both"/>
+      </w:pPr>
+      <w:r>
+        <w:t>O Sistema PdvWpfTottal é uma ferramenta de desktop que será utilizada para o registro das vendas para a CooperTS, verificando os veículos cadastros na CooperTS e seu respectivo saldo para depois calcular o valor da venda e registrala no sistema VendasTottal. Além disso mantém o histórico das vendas daquele estabelecimento para consulta. O sistema opera em conjunto com VendasTottal, de forma que esse sistema é somente recebe e envia informações para que o VendasTottal faça os cálculos e registre as vendas ocorridas.</w:t>
+      </w:r>
+      <w:r>
+        <w:br/>
+      </w:r>
+    </w:p>
+    <w:p/>
+    <w:p>
+      <w:pPr>
         <w:pStyle w:val="Heading2"/>
       </w:pPr>
-      <w:bookmarkStart w:id="18" w:name="_Toc433199319"/>
-      <w:r>
-        <w:t>O que é o Sistema?</w:t>
+      <w:bookmarkStart w:id="18" w:name="_Toc433199320"/>
+      <w:r>
+        <w:t>Tecnologias e Programas utilizados</w:t>
       </w:r>
       <w:bookmarkEnd w:id="18"/>
     </w:p>
@@ -1405,154 +1427,131 @@
         <w:ind w:firstLine="708"/>
       </w:pPr>
       <w:r>
-        <w:t>O Sistema PdvWpfTottal é uma ferramenta de desktop que será utilizada para o registro das vendas para a CooperTS, verificando os veículos cadastros na CooperTS e seu respectivo saldo para depois calcular o valor da venda e registrala no sistema VendasTottal. Além disso mantém o histórico das vendas daquele estabelecimento para consulta. O sistema opera em conjunto com VendasTottal, de forma que esse sistema é somente recebe e envia informações para que o VendasTottal faça os cálculos e registre as vendas ocorridas.</w:t>
-      </w:r>
-      <w:r>
-        <w:br/>
-      </w:r>
-    </w:p>
-    <w:p/>
+        <w:t>2.2.1 C#</w:t>
+      </w:r>
+    </w:p>
+    <w:p>
+      <w:pPr>
+        <w:ind w:left="708"/>
+      </w:pPr>
+      <w:r>
+        <w:t>2.2.2 Sql Server</w:t>
+      </w:r>
+    </w:p>
+    <w:p>
+      <w:pPr>
+        <w:ind w:left="708"/>
+        <w:rPr>
+          <w:lang w:val="en-US"/>
+        </w:rPr>
+      </w:pPr>
+      <w:r>
+        <w:rPr>
+          <w:lang w:val="en-US"/>
+        </w:rPr>
+        <w:t xml:space="preserve">2.2.3 </w:t>
+      </w:r>
+      <w:proofErr w:type="spellStart"/>
+      <w:r>
+        <w:rPr>
+          <w:lang w:val="en-US"/>
+        </w:rPr>
+        <w:t>DevExpress</w:t>
+      </w:r>
+      <w:proofErr w:type="spellEnd"/>
+    </w:p>
+    <w:p>
+      <w:pPr>
+        <w:ind w:left="708"/>
+        <w:rPr>
+          <w:lang w:val="en-US"/>
+        </w:rPr>
+      </w:pPr>
+      <w:r>
+        <w:rPr>
+          <w:lang w:val="en-US"/>
+        </w:rPr>
+        <w:t>2.2.6 XML</w:t>
+      </w:r>
+    </w:p>
+    <w:p>
+      <w:pPr>
+        <w:ind w:left="708"/>
+        <w:rPr>
+          <w:lang w:val="en-US"/>
+        </w:rPr>
+      </w:pPr>
+      <w:r>
+        <w:rPr>
+          <w:lang w:val="en-US"/>
+        </w:rPr>
+        <w:t>2.2.7 JSON</w:t>
+      </w:r>
+    </w:p>
+    <w:p>
+      <w:pPr>
+        <w:ind w:left="708"/>
+        <w:rPr>
+          <w:lang w:val="en-US"/>
+        </w:rPr>
+      </w:pPr>
+      <w:r>
+        <w:rPr>
+          <w:lang w:val="en-US"/>
+        </w:rPr>
+        <w:t>2.2.8 AJAX</w:t>
+      </w:r>
+    </w:p>
+    <w:p>
+      <w:pPr>
+        <w:ind w:left="708"/>
+        <w:rPr>
+          <w:lang w:val="en-US"/>
+        </w:rPr>
+      </w:pPr>
+      <w:r>
+        <w:rPr>
+          <w:lang w:val="en-US"/>
+        </w:rPr>
+        <w:t>2.2.10</w:t>
+      </w:r>
+      <w:r>
+        <w:rPr>
+          <w:lang w:val="en-US"/>
+        </w:rPr>
+        <w:t xml:space="preserve"> Visual Studio</w:t>
+      </w:r>
+    </w:p>
     <w:p>
       <w:pPr>
         <w:pStyle w:val="Heading2"/>
-      </w:pPr>
-      <w:bookmarkStart w:id="19" w:name="_Toc433199320"/>
-      <w:r>
-        <w:t>Tecnologias e Programas utilizados</w:t>
+        <w:rPr>
+          <w:lang w:val="en-US"/>
+        </w:rPr>
+      </w:pPr>
+      <w:bookmarkStart w:id="19" w:name="_Toc433199321"/>
+      <w:proofErr w:type="spellStart"/>
+      <w:r>
+        <w:rPr>
+          <w:lang w:val="en-US"/>
+        </w:rPr>
+        <w:t>Metodologias</w:t>
+      </w:r>
+      <w:proofErr w:type="spellEnd"/>
+      <w:r>
+        <w:rPr>
+          <w:lang w:val="en-US"/>
+        </w:rPr>
+        <w:t xml:space="preserve"> </w:t>
+      </w:r>
+      <w:proofErr w:type="spellStart"/>
+      <w:r>
+        <w:rPr>
+          <w:lang w:val="en-US"/>
+        </w:rPr>
+        <w:t>Utilizadas</w:t>
       </w:r>
       <w:bookmarkEnd w:id="19"/>
-    </w:p>
-    <w:p/>
-    <w:p>
-      <w:pPr>
-        <w:ind w:firstLine="708"/>
-      </w:pPr>
-      <w:r>
-        <w:t>2.2.1 C#</w:t>
-      </w:r>
-    </w:p>
-    <w:p>
-      <w:pPr>
-        <w:ind w:left="708"/>
-      </w:pPr>
-      <w:r>
-        <w:t>2.2.2 Sql Server</w:t>
-      </w:r>
-    </w:p>
-    <w:p>
-      <w:pPr>
-        <w:ind w:left="708"/>
-        <w:rPr>
-          <w:lang w:val="en-US"/>
-        </w:rPr>
-      </w:pPr>
-      <w:r>
-        <w:rPr>
-          <w:lang w:val="en-US"/>
-        </w:rPr>
-        <w:t xml:space="preserve">2.2.3 </w:t>
-      </w:r>
-      <w:proofErr w:type="spellStart"/>
-      <w:r>
-        <w:rPr>
-          <w:lang w:val="en-US"/>
-        </w:rPr>
-        <w:t>DevExpress</w:t>
-      </w:r>
-      <w:proofErr w:type="spellEnd"/>
-    </w:p>
-    <w:p>
-      <w:pPr>
-        <w:ind w:left="708"/>
-        <w:rPr>
-          <w:lang w:val="en-US"/>
-        </w:rPr>
-      </w:pPr>
-      <w:r>
-        <w:rPr>
-          <w:lang w:val="en-US"/>
-        </w:rPr>
-        <w:t>2.2.6 XML</w:t>
-      </w:r>
-    </w:p>
-    <w:p>
-      <w:pPr>
-        <w:ind w:left="708"/>
-        <w:rPr>
-          <w:lang w:val="en-US"/>
-        </w:rPr>
-      </w:pPr>
-      <w:r>
-        <w:rPr>
-          <w:lang w:val="en-US"/>
-        </w:rPr>
-        <w:t>2.2.7 JSON</w:t>
-      </w:r>
-    </w:p>
-    <w:p>
-      <w:pPr>
-        <w:ind w:left="708"/>
-        <w:rPr>
-          <w:lang w:val="en-US"/>
-        </w:rPr>
-      </w:pPr>
-      <w:r>
-        <w:rPr>
-          <w:lang w:val="en-US"/>
-        </w:rPr>
-        <w:t>2.2.8 AJAX</w:t>
-      </w:r>
-    </w:p>
-    <w:p>
-      <w:pPr>
-        <w:ind w:left="708"/>
-        <w:rPr>
-          <w:lang w:val="en-US"/>
-        </w:rPr>
-      </w:pPr>
-      <w:r>
-        <w:rPr>
-          <w:lang w:val="en-US"/>
-        </w:rPr>
-        <w:t>2.2.10</w:t>
-      </w:r>
-      <w:r>
-        <w:rPr>
-          <w:lang w:val="en-US"/>
-        </w:rPr>
-        <w:t xml:space="preserve"> Visual Studio</w:t>
-      </w:r>
-    </w:p>
-    <w:p>
-      <w:pPr>
-        <w:pStyle w:val="Heading2"/>
-        <w:rPr>
-          <w:lang w:val="en-US"/>
-        </w:rPr>
-      </w:pPr>
-      <w:bookmarkStart w:id="20" w:name="_Toc433199321"/>
-      <w:proofErr w:type="spellStart"/>
-      <w:r>
-        <w:rPr>
-          <w:lang w:val="en-US"/>
-        </w:rPr>
-        <w:t>Metodologias</w:t>
-      </w:r>
-      <w:proofErr w:type="spellEnd"/>
-      <w:r>
-        <w:rPr>
-          <w:lang w:val="en-US"/>
-        </w:rPr>
-        <w:t xml:space="preserve"> </w:t>
-      </w:r>
-      <w:proofErr w:type="spellStart"/>
-      <w:r>
-        <w:rPr>
-          <w:lang w:val="en-US"/>
-        </w:rPr>
-        <w:t>Utilizadas</w:t>
-      </w:r>
-      <w:bookmarkEnd w:id="20"/>
       <w:proofErr w:type="spellEnd"/>
     </w:p>
     <w:p>
@@ -1605,14 +1604,17 @@
         <w:pStyle w:val="Heading1"/>
         <w:ind w:left="431" w:hanging="431"/>
       </w:pPr>
-      <w:bookmarkStart w:id="21" w:name="_Toc433199322"/>
+      <w:bookmarkStart w:id="20" w:name="_Toc433199322"/>
       <w:r>
         <w:t>Objetivos do sistema</w:t>
       </w:r>
-      <w:bookmarkEnd w:id="21"/>
+      <w:bookmarkEnd w:id="20"/>
     </w:p>
     <w:p/>
     <w:p>
+      <w:pPr>
+        <w:jc w:val="both"/>
+      </w:pPr>
       <w:r>
         <w:t>3.1</w:t>
       </w:r>
@@ -1630,32 +1632,49 @@
         <w:pStyle w:val="Heading1"/>
         <w:ind w:left="431" w:hanging="431"/>
       </w:pPr>
-      <w:bookmarkStart w:id="22" w:name="_Toc433199323"/>
+      <w:bookmarkStart w:id="21" w:name="_Toc433199323"/>
       <w:r>
         <w:t>Pré-Requisitos</w:t>
       </w:r>
-      <w:bookmarkEnd w:id="22"/>
-    </w:p>
-    <w:p>
-      <w:r>
-        <w:t>4.1 Windows 7 ou versão mais recente.</w:t>
-      </w:r>
-    </w:p>
+      <w:bookmarkEnd w:id="21"/>
+    </w:p>
+    <w:p>
+      <w:r>
+        <w:t>4.1</w:t>
+      </w:r>
+      <w:r>
+        <w:tab/>
+      </w:r>
+      <w:r>
+        <w:t>Windows 7 ou versão mais recente.</w:t>
+      </w:r>
+    </w:p>
+    <w:p/>
     <w:p>
       <w:r>
         <w:lastRenderedPageBreak/>
         <w:t>4.2</w:t>
       </w:r>
       <w:r>
-        <w:t xml:space="preserve"> .NET Framework 4.5.2, versão mais recente pode estar instalada, mas o sistema depende dessa versão.</w:t>
-      </w:r>
-    </w:p>
+        <w:tab/>
+      </w:r>
+      <w:r>
+        <w:t>.NET Framework 4.5.2, versão mais recente pode estar instalada, mas o sistema depende dessa versão.</w:t>
+      </w:r>
+    </w:p>
+    <w:p/>
     <w:p>
       <w:r>
         <w:t>4.3</w:t>
       </w:r>
       <w:r>
-        <w:t xml:space="preserve"> Acesso a internet de banda larga</w:t>
+        <w:tab/>
+      </w:r>
+      <w:r>
+        <w:t>Acesso a internet de banda larga</w:t>
+      </w:r>
+      <w:r>
+        <w:t>.</w:t>
       </w:r>
     </w:p>
     <w:p>
@@ -1663,13 +1682,16 @@
         <w:pStyle w:val="Heading1"/>
         <w:ind w:left="431" w:hanging="431"/>
       </w:pPr>
-      <w:bookmarkStart w:id="23" w:name="_Toc433199324"/>
+      <w:bookmarkStart w:id="22" w:name="_Toc433199324"/>
       <w:r>
         <w:t>Interoperabilidade</w:t>
       </w:r>
-      <w:bookmarkEnd w:id="23"/>
-    </w:p>
-    <w:p>
+      <w:bookmarkEnd w:id="22"/>
+    </w:p>
+    <w:p>
+      <w:pPr>
+        <w:jc w:val="both"/>
+      </w:pPr>
       <w:r>
         <w:t>5.1</w:t>
       </w:r>
@@ -1696,20 +1718,27 @@
         <w:pStyle w:val="Heading1"/>
         <w:ind w:left="431" w:hanging="431"/>
       </w:pPr>
-      <w:bookmarkStart w:id="24" w:name="_Toc433198365"/>
-      <w:bookmarkStart w:id="25" w:name="_Toc433199325"/>
+      <w:bookmarkStart w:id="23" w:name="_Toc433198365"/>
+      <w:bookmarkStart w:id="24" w:name="_Toc433199325"/>
       <w:r>
         <w:t>Segurança</w:t>
       </w:r>
+      <w:bookmarkEnd w:id="23"/>
       <w:bookmarkEnd w:id="24"/>
-      <w:bookmarkEnd w:id="25"/>
     </w:p>
     <w:p>
       <w:pPr>
         <w:ind w:firstLine="431"/>
-      </w:pPr>
-      <w:r>
-        <w:t>6.1 O Sistema conta com a segurança do VendasTottal, porque ele apenas envia e recebe os dados, não fazendo mudanças diretamente no banco de dados. Além disso os dados de senha são enviados criptografados para o servidor.</w:t>
+        <w:jc w:val="both"/>
+      </w:pPr>
+      <w:r>
+        <w:t>6.1</w:t>
+      </w:r>
+      <w:r>
+        <w:tab/>
+      </w:r>
+      <w:r>
+        <w:t>O Sistema conta com a segurança do VendasTottal, porque ele apenas envia e recebe os dados, não fazendo mudanças diretamente no banco de dados. Além disso os dados de senha são enviados criptografados para o servidor.</w:t>
       </w:r>
     </w:p>
     <w:p>
@@ -1717,17 +1746,21 @@
         <w:pStyle w:val="Heading1"/>
         <w:ind w:left="431" w:hanging="431"/>
       </w:pPr>
-      <w:bookmarkStart w:id="26" w:name="_Toc433198366"/>
-      <w:bookmarkStart w:id="27" w:name="_Toc433199326"/>
+      <w:bookmarkStart w:id="25" w:name="_Toc433198366"/>
+      <w:bookmarkStart w:id="26" w:name="_Toc433199326"/>
       <w:r>
         <w:t>Implantação</w:t>
       </w:r>
+      <w:bookmarkEnd w:id="25"/>
       <w:bookmarkEnd w:id="26"/>
-      <w:bookmarkEnd w:id="27"/>
     </w:p>
     <w:p>
       <w:pPr>
         <w:ind w:left="431"/>
+        <w:jc w:val="both"/>
+        <w:rPr>
+          <w:rStyle w:val="Hyperlink"/>
+        </w:rPr>
       </w:pPr>
       <w:r>
         <w:t>7.1</w:t>
@@ -1736,7 +1769,13 @@
         <w:tab/>
       </w:r>
       <w:r>
-        <w:t xml:space="preserve">Acesse o Link e faça o download </w:t>
+        <w:t>Acesse o Link e faça o download</w:t>
+      </w:r>
+      <w:r>
+        <w:t>:</w:t>
+      </w:r>
+      <w:r>
+        <w:t xml:space="preserve"> </w:t>
       </w:r>
       <w:hyperlink r:id="rId10" w:history="1">
         <w:r>
@@ -1750,6 +1789,13 @@
     <w:p>
       <w:pPr>
         <w:ind w:left="431"/>
+        <w:jc w:val="both"/>
+      </w:pPr>
+    </w:p>
+    <w:p>
+      <w:pPr>
+        <w:ind w:left="431"/>
+        <w:jc w:val="both"/>
       </w:pPr>
       <w:r>
         <w:t>7.2</w:t>
@@ -1760,10 +1806,20 @@
       <w:r>
         <w:t>Abra o programa baixado</w:t>
       </w:r>
+      <w:r>
+        <w:t>.</w:t>
+      </w:r>
     </w:p>
     <w:p>
       <w:pPr>
         <w:ind w:left="431"/>
+        <w:jc w:val="both"/>
+      </w:pPr>
+    </w:p>
+    <w:p>
+      <w:pPr>
+        <w:ind w:left="431"/>
+        <w:jc w:val="both"/>
       </w:pPr>
       <w:r>
         <w:t>7.3</w:t>
@@ -1774,6 +1830,14 @@
       <w:r>
         <w:t>Clique em instalar</w:t>
       </w:r>
+      <w:r>
+        <w:t>.</w:t>
+      </w:r>
+    </w:p>
+    <w:p>
+      <w:pPr>
+        <w:ind w:left="431"/>
+      </w:pPr>
     </w:p>
     <w:p>
       <w:r>
@@ -1824,6 +1888,9 @@
       </w:r>
     </w:p>
     <w:p>
+      <w:pPr>
+        <w:jc w:val="both"/>
+      </w:pPr>
       <w:r>
         <w:br/>
       </w:r>
@@ -1836,8 +1903,14 @@
       <w:r>
         <w:t>7.4 Espere o download</w:t>
       </w:r>
-    </w:p>
-    <w:p>
+      <w:r>
+        <w:t>.</w:t>
+      </w:r>
+    </w:p>
+    <w:p>
+      <w:pPr>
+        <w:ind w:left="431"/>
+      </w:pPr>
       <w:r>
         <w:lastRenderedPageBreak/>
         <w:tab/>
@@ -1893,10 +1966,14 @@
     <w:p>
       <w:pPr>
         <w:ind w:firstLine="431"/>
+        <w:jc w:val="both"/>
       </w:pPr>
       <w:r>
         <w:t>7.5 Clique em Executar</w:t>
       </w:r>
+      <w:r>
+        <w:t>.</w:t>
+      </w:r>
     </w:p>
     <w:p>
       <w:pPr>
@@ -1904,6 +1981,9 @@
       </w:pPr>
     </w:p>
     <w:p>
+      <w:pPr>
+        <w:ind w:firstLine="708"/>
+      </w:pPr>
       <w:r>
         <w:rPr>
           <w:noProof/>
@@ -1958,9 +2038,13 @@
     <w:p>
       <w:pPr>
         <w:ind w:firstLine="431"/>
+        <w:jc w:val="both"/>
       </w:pPr>
       <w:r>
         <w:t>7.6 Utilize o sistema</w:t>
+      </w:r>
+      <w:r>
+        <w:t>.</w:t>
       </w:r>
     </w:p>
     <w:p>
@@ -2012,164 +2096,378 @@
         </w:drawing>
       </w:r>
     </w:p>
+    <w:p/>
     <w:p>
       <w:pPr>
         <w:pStyle w:val="Heading1"/>
         <w:ind w:left="431" w:hanging="431"/>
       </w:pPr>
-      <w:bookmarkStart w:id="28" w:name="_Toc433198367"/>
-      <w:bookmarkStart w:id="29" w:name="_Toc433199327"/>
+      <w:bookmarkStart w:id="27" w:name="_Toc433198367"/>
+      <w:bookmarkStart w:id="28" w:name="_Toc433199327"/>
       <w:r>
         <w:t>Estrutura do Sistema</w:t>
       </w:r>
+      <w:bookmarkEnd w:id="27"/>
       <w:bookmarkEnd w:id="28"/>
+    </w:p>
+    <w:p>
+      <w:pPr>
+        <w:pStyle w:val="Heading2"/>
+      </w:pPr>
+      <w:bookmarkStart w:id="29" w:name="_Toc433198368"/>
+      <w:bookmarkStart w:id="30" w:name="_Toc433199328"/>
+      <w:r>
+        <w:t>Estrutura de Projetos</w:t>
+      </w:r>
       <w:bookmarkEnd w:id="29"/>
+      <w:bookmarkEnd w:id="30"/>
+    </w:p>
+    <w:p>
+      <w:pPr>
+        <w:ind w:left="708" w:firstLine="708"/>
+        <w:jc w:val="both"/>
+      </w:pPr>
+      <w:r>
+        <w:t>O sistema é um conjunto de dois projetos, um contendo a interface do usuário e as chamadas ao VendasTottal e outro com algumas classes espelho das classes do projeto Vendas.ServicoWeb.Business que existe dentro do sistema VendasTottal</w:t>
+      </w:r>
+      <w:r>
+        <w:t>.</w:t>
+      </w:r>
     </w:p>
     <w:p>
       <w:pPr>
         <w:pStyle w:val="Heading2"/>
       </w:pPr>
-      <w:bookmarkStart w:id="30" w:name="_Toc433198368"/>
-      <w:bookmarkStart w:id="31" w:name="_Toc433199328"/>
-      <w:r>
-        <w:t>Estrutura de Projetos</w:t>
-      </w:r>
-      <w:bookmarkEnd w:id="30"/>
+      <w:bookmarkStart w:id="31" w:name="_Toc433198369"/>
+      <w:bookmarkStart w:id="32" w:name="_Toc433199329"/>
+      <w:r>
+        <w:t>Vendas.PdvWpf</w:t>
+      </w:r>
       <w:bookmarkEnd w:id="31"/>
+      <w:bookmarkEnd w:id="32"/>
     </w:p>
     <w:p>
       <w:pPr>
         <w:ind w:left="708" w:firstLine="708"/>
-      </w:pPr>
-      <w:r>
-        <w:t>O sistema é um conjunto de dois projetos, um contendo a interface do usuário e as chamadas ao VendasTottal e outro com algumas classes espelho das classes do projeto Vendas.ServicoWeb.Business que existe dentro do sistema VendasTottal</w:t>
+        <w:jc w:val="both"/>
+      </w:pPr>
+      <w:r>
+        <w:t>Esse projeto contém a interface com o usuário utilizando tecnologia WPF, é ele quem enviar requisições ao servidor como login e venda, e também decide o que fazer com as respostas do servidor</w:t>
+      </w:r>
+      <w:r>
+        <w:t>.</w:t>
       </w:r>
     </w:p>
     <w:p>
       <w:pPr>
         <w:pStyle w:val="Heading2"/>
       </w:pPr>
-      <w:bookmarkStart w:id="32" w:name="_Toc433198369"/>
-      <w:bookmarkStart w:id="33" w:name="_Toc433199329"/>
-      <w:r>
-        <w:t>Vendas.PdvWpf</w:t>
-      </w:r>
-      <w:bookmarkEnd w:id="32"/>
+      <w:bookmarkStart w:id="33" w:name="_Toc433198370"/>
+      <w:bookmarkStart w:id="34" w:name="_Toc433199330"/>
+      <w:r>
+        <w:t>Vendas.ServicoWeb.Business</w:t>
+      </w:r>
       <w:bookmarkEnd w:id="33"/>
+      <w:bookmarkEnd w:id="34"/>
     </w:p>
     <w:p>
       <w:pPr>
         <w:ind w:left="708" w:firstLine="708"/>
-      </w:pPr>
-      <w:r>
-        <w:t>Esse projeto contém a interface com o usuário utilizando tecnologia WPF, é ele quem enviar requisições ao servidor como login e venda, e também decide o que fazer com as respostas do servidor</w:t>
-      </w:r>
-    </w:p>
-    <w:p>
-      <w:pPr>
-        <w:pStyle w:val="Heading2"/>
-      </w:pPr>
-      <w:bookmarkStart w:id="34" w:name="_Toc433198370"/>
-      <w:bookmarkStart w:id="35" w:name="_Toc433199330"/>
-      <w:r>
-        <w:t>Vendas.ServicoWeb.Business</w:t>
-      </w:r>
-      <w:bookmarkEnd w:id="34"/>
+        <w:jc w:val="both"/>
+      </w:pPr>
+      <w:r>
+        <w:t>Esse projeto contém a estrutura de classes espelho das classes do servidor, para que a interação dos projetos seja precisa e de fácil manutenção, dessa forma podemos saber exatamente com que classe o sistema está lidando tanto na aplicação desktop quanto na web.</w:t>
+      </w:r>
+    </w:p>
+    <w:p/>
+    <w:p>
+      <w:pPr>
+        <w:rPr>
+          <w:color w:val="0000FF"/>
+        </w:rPr>
+      </w:pPr>
+    </w:p>
+    <w:p>
+      <w:pPr>
+        <w:pStyle w:val="Heading1"/>
+      </w:pPr>
+      <w:bookmarkStart w:id="35" w:name="_Toc433199331"/>
+      <w:r>
+        <w:t>Glossário</w:t>
+      </w:r>
       <w:bookmarkEnd w:id="35"/>
     </w:p>
     <w:p>
       <w:pPr>
-        <w:ind w:left="708" w:firstLine="708"/>
-      </w:pPr>
-      <w:r>
-        <w:t>Esse projeto contém a estrutura de classes espelho das classes do servidor, para que a interação dos projetos seja precisa e de fácil manutenção, dessa forma podemos saber exatamente com que classe o sistema está lidando tanto na aplicação desktop quanto na web.</w:t>
-      </w:r>
-    </w:p>
-    <w:p/>
-    <w:p>
-      <w:pPr>
-        <w:rPr>
-          <w:color w:val="0000FF"/>
-        </w:rPr>
-      </w:pPr>
-    </w:p>
-    <w:p>
-      <w:pPr>
-        <w:pStyle w:val="Heading1"/>
-      </w:pPr>
-      <w:bookmarkStart w:id="36" w:name="_Toc433199331"/>
-      <w:r>
-        <w:t>Glossário</w:t>
-      </w:r>
+        <w:jc w:val="both"/>
+      </w:pPr>
+    </w:p>
+    <w:p>
+      <w:pPr>
+        <w:ind w:left="708"/>
+        <w:jc w:val="both"/>
+      </w:pPr>
+      <w:r>
+        <w:t>9</w:t>
+      </w:r>
+      <w:r>
+        <w:t>.1</w:t>
+      </w:r>
+      <w:r>
+        <w:tab/>
+      </w:r>
+      <w:r>
+        <w:t>C#: Linguagem de programação criada pela microsoft para desenvolvimento de sistemas robustos</w:t>
+      </w:r>
+      <w:r>
+        <w:t>.</w:t>
+      </w:r>
+    </w:p>
+    <w:p>
+      <w:pPr>
+        <w:ind w:left="708"/>
+        <w:jc w:val="both"/>
+      </w:pPr>
+    </w:p>
+    <w:p>
+      <w:pPr>
+        <w:ind w:left="708"/>
+        <w:jc w:val="both"/>
+      </w:pPr>
+      <w:r>
+        <w:t>9</w:t>
+      </w:r>
+      <w:r>
+        <w:t>.2</w:t>
+      </w:r>
+      <w:r>
+        <w:tab/>
+      </w:r>
+      <w:r>
+        <w:t>DevExpress: software para auxiliar no desenvolvimento de interface com suporte a diversas interfaces</w:t>
+      </w:r>
+      <w:r>
+        <w:t>.</w:t>
+      </w:r>
+    </w:p>
+    <w:p>
+      <w:pPr>
+        <w:ind w:left="708"/>
+        <w:jc w:val="both"/>
+      </w:pPr>
+    </w:p>
+    <w:p>
+      <w:pPr>
+        <w:ind w:left="708"/>
+        <w:jc w:val="both"/>
+      </w:pPr>
+    </w:p>
+    <w:p>
+      <w:pPr>
+        <w:ind w:left="708"/>
+        <w:jc w:val="both"/>
+      </w:pPr>
+      <w:r>
+        <w:t>6.3</w:t>
+      </w:r>
+      <w:r>
+        <w:tab/>
+      </w:r>
+      <w:r>
+        <w:t>XML: É uma linguagem de marcação de textos utilizada para se padronizar informações de forma ela é capaz de descrever diversos tipos de dados, seu propósito é a facilidade de compartilhamento de informações através da internet</w:t>
+      </w:r>
+      <w:r>
+        <w:t>.</w:t>
+      </w:r>
+    </w:p>
+    <w:p>
+      <w:pPr>
+        <w:ind w:left="708"/>
+        <w:jc w:val="both"/>
+      </w:pPr>
+    </w:p>
+    <w:p>
+      <w:pPr>
+        <w:ind w:left="708"/>
+        <w:jc w:val="both"/>
+      </w:pPr>
+      <w:r>
+        <w:t>9</w:t>
+      </w:r>
+      <w:r>
+        <w:t>.4</w:t>
+      </w:r>
+      <w:r>
+        <w:tab/>
+      </w:r>
+      <w:r>
+        <w:t>JSON: É uma forma de organizar informações de maneira a facilitar o compartilhamento dela através da internet, com a vantagem de ser padronizada por javascript e organiza as informações em padrão de Orientação a Objetos, facilitando a manipulação da informação para liguagens que utilizam esse paradgma</w:t>
+      </w:r>
+      <w:r>
+        <w:t>.</w:t>
+      </w:r>
+    </w:p>
+    <w:p>
+      <w:pPr>
+        <w:ind w:left="708"/>
+        <w:jc w:val="both"/>
+      </w:pPr>
+    </w:p>
+    <w:p>
+      <w:pPr>
+        <w:ind w:left="708"/>
+        <w:jc w:val="both"/>
+      </w:pPr>
+      <w:r>
+        <w:t>9</w:t>
+      </w:r>
+      <w:r>
+        <w:t>.5</w:t>
+      </w:r>
+      <w:r>
+        <w:tab/>
+      </w:r>
+      <w:r>
+        <w:t>Orientação a Objetos: É um Paradigma de programação que visa fazer com que o desenvolvimento de um sistema seja padronizado e seja de fácil manutenção.</w:t>
+      </w:r>
+    </w:p>
+    <w:p>
+      <w:pPr>
+        <w:ind w:left="708"/>
+        <w:jc w:val="both"/>
+      </w:pPr>
+    </w:p>
+    <w:p>
+      <w:pPr>
+        <w:ind w:left="708"/>
+        <w:jc w:val="both"/>
+      </w:pPr>
+      <w:r>
+        <w:t>9</w:t>
+      </w:r>
+      <w:r>
+        <w:t>.6</w:t>
+      </w:r>
+      <w:r>
+        <w:tab/>
+      </w:r>
+      <w:r>
+        <w:t>Visual Studio: Ferramenta da Microsoft para desenvolvimento de sistemas em diversas linguagens, inclusive C#</w:t>
+      </w:r>
+      <w:r>
+        <w:t>.</w:t>
+      </w:r>
+    </w:p>
+    <w:p>
+      <w:pPr>
+        <w:ind w:left="708"/>
+        <w:jc w:val="both"/>
+      </w:pPr>
+    </w:p>
+    <w:p>
+      <w:pPr>
+        <w:ind w:left="708"/>
+        <w:jc w:val="both"/>
+      </w:pPr>
+      <w:r>
+        <w:t>9</w:t>
+      </w:r>
+      <w:r>
+        <w:t>.7</w:t>
+      </w:r>
+      <w:r>
+        <w:tab/>
+      </w:r>
+      <w:r>
+        <w:t xml:space="preserve">HTTP: É o modelo de comunicação utilizado na internet, é o que trafega os dados pela web. </w:t>
+      </w:r>
+    </w:p>
+    <w:p>
+      <w:pPr>
+        <w:ind w:left="708"/>
+        <w:jc w:val="both"/>
+      </w:pPr>
+    </w:p>
+    <w:p>
+      <w:pPr>
+        <w:ind w:left="708"/>
+        <w:jc w:val="both"/>
+      </w:pPr>
+      <w:r>
+        <w:t>9</w:t>
+      </w:r>
+      <w:r>
+        <w:t>.8</w:t>
+      </w:r>
+      <w:r>
+        <w:tab/>
+      </w:r>
+      <w:r>
+        <w:t>Windows Server: Sistema Operacional da microsoft especializado em fornecer serviços web</w:t>
+      </w:r>
+      <w:r>
+        <w:t>.</w:t>
+      </w:r>
+    </w:p>
+    <w:p>
+      <w:pPr>
+        <w:ind w:left="708"/>
+        <w:jc w:val="both"/>
+      </w:pPr>
+    </w:p>
+    <w:p>
+      <w:pPr>
+        <w:ind w:left="708"/>
+        <w:jc w:val="both"/>
+      </w:pPr>
+      <w:r>
+        <w:t>9</w:t>
+      </w:r>
+      <w:r>
+        <w:t>.9</w:t>
+      </w:r>
+      <w:r>
+        <w:tab/>
+      </w:r>
+      <w:r>
+        <w:t>IIS: É um servidor web que oferece uma plataforma para hospedagem de sites, serviços e aplicativos, esse programa é o que interpreta a linguagem de programação c# entre outros</w:t>
+      </w:r>
+      <w:r>
+        <w:t>.</w:t>
+      </w:r>
+    </w:p>
+    <w:p>
+      <w:pPr>
+        <w:ind w:left="708"/>
+        <w:jc w:val="both"/>
+      </w:pPr>
+    </w:p>
+    <w:p>
+      <w:pPr>
+        <w:ind w:left="708"/>
+        <w:jc w:val="both"/>
+      </w:pPr>
+      <w:r>
+        <w:t>9</w:t>
+      </w:r>
+      <w:r>
+        <w:t>.10</w:t>
+      </w:r>
+      <w:r>
+        <w:tab/>
+      </w:r>
+      <w:r>
+        <w:t>.Net Framework: É uma plataforma criada pela microsoft para desenvolvimento de sistemas, o c# é dependente dessa plataforma.</w:t>
+      </w:r>
+      <w:bookmarkStart w:id="36" w:name="_GoBack"/>
       <w:bookmarkEnd w:id="36"/>
     </w:p>
     <w:p>
       <w:pPr>
+        <w:ind w:left="708"/>
         <w:jc w:val="both"/>
       </w:pPr>
     </w:p>
-    <w:p>
-      <w:r>
-        <w:t>6.1 C#: Linguagem de programação criada pela microsoft para desenvolvimento de sistemas robustos</w:t>
-      </w:r>
-    </w:p>
-    <w:p/>
-    <w:p>
-      <w:r>
-        <w:t>6.2 DevExpress: software para auxiliar no desenvolvimento de interface com suporte a diversas interfaces</w:t>
-      </w:r>
-    </w:p>
-    <w:p/>
-    <w:p/>
-    <w:p>
-      <w:r>
-        <w:lastRenderedPageBreak/>
-        <w:t>6.3 XML: É uma linguagem de marcação de textos utilizada para se padronizar informações de forma ela é capaz de descrever diversos tipos de dados, seu propósito é a facilidade de compartilhamento de informações através da internet</w:t>
-      </w:r>
-    </w:p>
-    <w:p/>
-    <w:p>
-      <w:r>
-        <w:t>6.4 JSON: É uma forma de organizar informações de maneira a facilitar o compartilhamento dela através da internet, com a vantagem de ser padronizada por javascript e organiza as informações em padrão de Orientação a Objetos, facilitando a manipulação da informação para liguagens que utilizam esse paradgma</w:t>
-      </w:r>
-    </w:p>
-    <w:p/>
-    <w:p>
-      <w:r>
-        <w:t>6.5 Orientação a Objetos: É um Paradigma de programação que visa fazer com que o desenvolvimento de um sistema seja padronizado e seja de fácil manutenção.</w:t>
-      </w:r>
-    </w:p>
-    <w:p/>
-    <w:p>
-      <w:r>
-        <w:t>6.6 Visual Studio: Ferramenta da Microsoft para desenvolvimento de sistemas em diversas linguagens, inclusive C#</w:t>
-      </w:r>
-    </w:p>
-    <w:p/>
-    <w:p>
-      <w:r>
-        <w:t xml:space="preserve">6.7 HTTP: É o modelo de comunicação utilizado na internet, é o que trafega os dados pela web. </w:t>
-      </w:r>
-    </w:p>
-    <w:p/>
-    <w:p>
-      <w:r>
-        <w:t>6.8 Windows Server: Sistema Operacional da microsoft especializado em fornecer serviços web</w:t>
-      </w:r>
-    </w:p>
-    <w:p/>
-    <w:p>
-      <w:r>
-        <w:t>6.9 IIS: É um servidor web que oferece uma plataforma para hospedagem de sites, serviços e aplicativos, esse programa é o que interpreta a linguagem de programação c# entre outros</w:t>
-      </w:r>
-    </w:p>
-    <w:p/>
-    <w:p>
-      <w:r>
-        <w:t>6.10 .Net Framework: É uma plataforma criada pela microsoft para desenvolvimento de sistemas, o c# é dependente dessa plataforma.</w:t>
-      </w:r>
-    </w:p>
-    <w:p/>
     <w:p/>
     <w:p>
       <w:pPr>

</xml_diff>